<commit_message>
22/03/2017 - Chỉnh sửa, thêm nội dung
</commit_message>
<xml_diff>
--- a/document/Nhom001-PA2/rup_vision_sp.docx
+++ b/document/Nhom001-PA2/rup_vision_sp.docx
@@ -1,6 +1,6 @@
 
 <file path=word/document.xml><?xml version="1.0" encoding="utf-8"?>
-<w:document xmlns:wpc="http://schemas.microsoft.com/office/word/2010/wordprocessingCanvas" xmlns:cx="http://schemas.microsoft.com/office/drawing/2014/chartex" xmlns:cx1="http://schemas.microsoft.com/office/drawing/2015/9/8/chartex" xmlns:mc="http://schemas.openxmlformats.org/markup-compatibility/2006" xmlns:o="urn:schemas-microsoft-com:office:office" xmlns:r="http://schemas.openxmlformats.org/officeDocument/2006/relationships" xmlns:m="http://schemas.openxmlformats.org/officeDocument/2006/math" xmlns:v="urn:schemas-microsoft-com:vml" xmlns:wp14="http://schemas.microsoft.com/office/word/2010/wordprocessingDrawing" xmlns:wp="http://schemas.openxmlformats.org/drawingml/2006/wordprocessingDrawing" xmlns:w10="urn:schemas-microsoft-com:office:word" xmlns:w="http://schemas.openxmlformats.org/wordprocessingml/2006/main" xmlns:w14="http://schemas.microsoft.com/office/word/2010/wordml" xmlns:w15="http://schemas.microsoft.com/office/word/2012/wordml" xmlns:w16se="http://schemas.microsoft.com/office/word/2015/wordml/symex" xmlns:wpg="http://schemas.microsoft.com/office/word/2010/wordprocessingGroup" xmlns:wpi="http://schemas.microsoft.com/office/word/2010/wordprocessingInk" xmlns:wne="http://schemas.microsoft.com/office/word/2006/wordml" xmlns:wps="http://schemas.microsoft.com/office/word/2010/wordprocessingShape" mc:Ignorable="w14 w15 w16se wp14">
+<w:document xmlns:wpc="http://schemas.microsoft.com/office/word/2010/wordprocessingCanvas" xmlns:mc="http://schemas.openxmlformats.org/markup-compatibility/2006" xmlns:o="urn:schemas-microsoft-com:office:office" xmlns:r="http://schemas.openxmlformats.org/officeDocument/2006/relationships" xmlns:m="http://schemas.openxmlformats.org/officeDocument/2006/math" xmlns:v="urn:schemas-microsoft-com:vml" xmlns:wp14="http://schemas.microsoft.com/office/word/2010/wordprocessingDrawing" xmlns:wp="http://schemas.openxmlformats.org/drawingml/2006/wordprocessingDrawing" xmlns:w10="urn:schemas-microsoft-com:office:word" xmlns:w="http://schemas.openxmlformats.org/wordprocessingml/2006/main" xmlns:w14="http://schemas.microsoft.com/office/word/2010/wordml" xmlns:w15="http://schemas.microsoft.com/office/word/2012/wordml" xmlns:wpg="http://schemas.microsoft.com/office/word/2010/wordprocessingGroup" xmlns:wpi="http://schemas.microsoft.com/office/word/2010/wordprocessingInk" xmlns:wne="http://schemas.microsoft.com/office/word/2006/wordml" xmlns:wps="http://schemas.microsoft.com/office/word/2010/wordprocessingShape" mc:Ignorable="w14 w15 wp14">
   <w:body>
     <w:p>
       <w:pPr>
@@ -62,7 +62,14 @@
           <w:sz w:val="28"/>
           <w:lang w:val="fr-FR"/>
         </w:rPr>
-        <w:t>2.0</w:t>
+        <w:t>3</w:t>
+      </w:r>
+      <w:r>
+        <w:rPr>
+          <w:sz w:val="28"/>
+          <w:lang w:val="fr-FR"/>
+        </w:rPr>
+        <w:t>.0</w:t>
       </w:r>
     </w:p>
     <w:p>
@@ -307,7 +314,12 @@
               <w:pStyle w:val="Tabletext"/>
             </w:pPr>
             <w:r>
-              <w:t>Product features, Non-functional Requirements</w:t>
+              <w:t>Product features, Non-functional Requi</w:t>
+            </w:r>
+            <w:bookmarkStart w:id="0" w:name="_GoBack"/>
+            <w:bookmarkEnd w:id="0"/>
+            <w:r>
+              <w:t>rements</w:t>
             </w:r>
           </w:p>
         </w:tc>
@@ -379,11 +391,65 @@
           </w:p>
         </w:tc>
       </w:tr>
+      <w:tr>
+        <w:tc>
+          <w:tcPr>
+            <w:tcW w:w="2304" w:type="dxa"/>
+          </w:tcPr>
+          <w:p>
+            <w:pPr>
+              <w:pStyle w:val="Tabletext"/>
+            </w:pPr>
+            <w:r>
+              <w:t>22/03</w:t>
+            </w:r>
+            <w:r>
+              <w:t>/2017</w:t>
+            </w:r>
+          </w:p>
+        </w:tc>
+        <w:tc>
+          <w:tcPr>
+            <w:tcW w:w="1152" w:type="dxa"/>
+          </w:tcPr>
+          <w:p>
+            <w:pPr>
+              <w:pStyle w:val="Tabletext"/>
+            </w:pPr>
+            <w:r>
+              <w:t>3.0</w:t>
+            </w:r>
+          </w:p>
+        </w:tc>
+        <w:tc>
+          <w:tcPr>
+            <w:tcW w:w="3744" w:type="dxa"/>
+          </w:tcPr>
+          <w:p>
+            <w:pPr>
+              <w:pStyle w:val="Tabletext"/>
+            </w:pPr>
+            <w:r>
+              <w:t>Review and fix</w:t>
+            </w:r>
+          </w:p>
+        </w:tc>
+        <w:tc>
+          <w:tcPr>
+            <w:tcW w:w="2304" w:type="dxa"/>
+          </w:tcPr>
+          <w:p>
+            <w:pPr>
+              <w:pStyle w:val="Tabletext"/>
+            </w:pPr>
+            <w:r>
+              <w:t>Thành Ngọc Đông</w:t>
+            </w:r>
+          </w:p>
+        </w:tc>
+      </w:tr>
     </w:tbl>
-    <w:p>
-      <w:bookmarkStart w:id="0" w:name="_GoBack"/>
-      <w:bookmarkEnd w:id="0"/>
-    </w:p>
+    <w:p/>
     <w:p>
       <w:pPr>
         <w:pStyle w:val="Title"/>
@@ -1175,11 +1241,22 @@
       <w:r>
         <w:br w:type="page"/>
       </w:r>
-      <w:fldSimple w:instr=" TITLE  \* MERGEFORMAT ">
-        <w:r>
-          <w:t>Vision (Small Project)</w:t>
-        </w:r>
-      </w:fldSimple>
+      <w:r>
+        <w:lastRenderedPageBreak/>
+        <w:fldChar w:fldCharType="begin"/>
+      </w:r>
+      <w:r>
+        <w:instrText xml:space="preserve"> TITLE  \* MERGEFORMAT </w:instrText>
+      </w:r>
+      <w:r>
+        <w:fldChar w:fldCharType="separate"/>
+      </w:r>
+      <w:r>
+        <w:t>Vision (Small Project)</w:t>
+      </w:r>
+      <w:r>
+        <w:fldChar w:fldCharType="end"/>
+      </w:r>
     </w:p>
     <w:p>
       <w:pPr>
@@ -1212,7 +1289,23 @@
           <w:sz w:val="24"/>
           <w:szCs w:val="24"/>
         </w:rPr>
-        <w:t xml:space="preserve">Tài liệu này được xây dựng để thu thập, phân tích và định nghĩa những nhu cầu và các tính năng chuyên sâu của hệ thống Website Online Book Shelf. Tài liệu này tập trung vào </w:t>
+        <w:t xml:space="preserve">Tài liệu này được xây dựng để </w:t>
+      </w:r>
+      <w:proofErr w:type="gramStart"/>
+      <w:r>
+        <w:rPr>
+          <w:sz w:val="24"/>
+          <w:szCs w:val="24"/>
+        </w:rPr>
+        <w:t>thu</w:t>
+      </w:r>
+      <w:proofErr w:type="gramEnd"/>
+      <w:r>
+        <w:rPr>
+          <w:sz w:val="24"/>
+          <w:szCs w:val="24"/>
+        </w:rPr>
+        <w:t xml:space="preserve"> thập, phân tích và định nghĩa những nhu cầu và các tính năng chuyên sâu của hệ thống Website Online Book Shelf. Tài liệu này tập trung vào </w:t>
       </w:r>
       <w:r>
         <w:rPr>
@@ -1233,7 +1326,23 @@
           <w:sz w:val="24"/>
           <w:szCs w:val="24"/>
         </w:rPr>
-        <w:t>và những miêu tả theo từng trường hợp.</w:t>
+        <w:t xml:space="preserve">và những miêu tả </w:t>
+      </w:r>
+      <w:proofErr w:type="gramStart"/>
+      <w:r>
+        <w:rPr>
+          <w:sz w:val="24"/>
+          <w:szCs w:val="24"/>
+        </w:rPr>
+        <w:t>theo</w:t>
+      </w:r>
+      <w:proofErr w:type="gramEnd"/>
+      <w:r>
+        <w:rPr>
+          <w:sz w:val="24"/>
+          <w:szCs w:val="24"/>
+        </w:rPr>
+        <w:t xml:space="preserve"> từng trường hợp.</w:t>
       </w:r>
     </w:p>
     <w:p>
@@ -1339,17 +1448,23 @@
                 <w:sz w:val="24"/>
                 <w:szCs w:val="24"/>
               </w:rPr>
-              <w:t>Thiếu những website chuyên biệt về chia sẻ sách, cảm nghĩ và group thảo luận có giao diện tốt thân thiện với những người dùng là những người yêu</w:t>
-            </w:r>
-            <w:r>
+              <w:t xml:space="preserve">Thiếu những website chuyên biệt về </w:t>
+            </w:r>
+          </w:p>
+          <w:p>
+            <w:pPr>
+              <w:pStyle w:val="InfoBlue"/>
+              <w:numPr>
+                <w:ilvl w:val="0"/>
+                <w:numId w:val="38"/>
+              </w:numPr>
               <w:rPr>
                 <w:i w:val="0"/>
                 <w:color w:val="auto"/>
                 <w:sz w:val="24"/>
                 <w:szCs w:val="24"/>
               </w:rPr>
-              <w:t xml:space="preserve"> thích</w:t>
-            </w:r>
+            </w:pPr>
             <w:r>
               <w:rPr>
                 <w:i w:val="0"/>
@@ -1357,7 +1472,75 @@
                 <w:sz w:val="24"/>
                 <w:szCs w:val="24"/>
               </w:rPr>
-              <w:t xml:space="preserve"> sách. </w:t>
+              <w:t xml:space="preserve">Chia sẻ thông tin, nội dung sách </w:t>
+            </w:r>
+          </w:p>
+          <w:p>
+            <w:pPr>
+              <w:pStyle w:val="InfoBlue"/>
+              <w:numPr>
+                <w:ilvl w:val="0"/>
+                <w:numId w:val="38"/>
+              </w:numPr>
+              <w:rPr>
+                <w:i w:val="0"/>
+                <w:color w:val="auto"/>
+                <w:sz w:val="24"/>
+                <w:szCs w:val="24"/>
+              </w:rPr>
+            </w:pPr>
+            <w:r>
+              <w:rPr>
+                <w:i w:val="0"/>
+                <w:color w:val="auto"/>
+                <w:sz w:val="24"/>
+                <w:szCs w:val="24"/>
+              </w:rPr>
+              <w:t xml:space="preserve">Cảm nghĩ và group thảo luận </w:t>
+            </w:r>
+          </w:p>
+          <w:p>
+            <w:pPr>
+              <w:pStyle w:val="InfoBlue"/>
+              <w:numPr>
+                <w:ilvl w:val="0"/>
+                <w:numId w:val="38"/>
+              </w:numPr>
+              <w:rPr>
+                <w:i w:val="0"/>
+                <w:color w:val="auto"/>
+                <w:sz w:val="24"/>
+                <w:szCs w:val="24"/>
+              </w:rPr>
+            </w:pPr>
+            <w:r>
+              <w:rPr>
+                <w:i w:val="0"/>
+                <w:color w:val="auto"/>
+                <w:sz w:val="24"/>
+                <w:szCs w:val="24"/>
+              </w:rPr>
+              <w:t>Hỗ trợ tìm kiếm sách hay, đáp ứng nhu cầu</w:t>
+            </w:r>
+          </w:p>
+          <w:p>
+            <w:pPr>
+              <w:pStyle w:val="InfoBlue"/>
+              <w:rPr>
+                <w:i w:val="0"/>
+                <w:color w:val="auto"/>
+                <w:sz w:val="24"/>
+                <w:szCs w:val="24"/>
+              </w:rPr>
+            </w:pPr>
+            <w:r>
+              <w:rPr>
+                <w:i w:val="0"/>
+                <w:color w:val="auto"/>
+                <w:sz w:val="24"/>
+                <w:szCs w:val="24"/>
+              </w:rPr>
+              <w:t>Có giao diện tốt thân thiện với những người dùng là những người yêu thích sách.</w:t>
             </w:r>
           </w:p>
         </w:tc>
@@ -1679,7 +1862,6 @@
           <w:sz w:val="24"/>
           <w:szCs w:val="24"/>
         </w:rPr>
-        <w:lastRenderedPageBreak/>
         <w:t>Product Position Statement</w:t>
       </w:r>
       <w:bookmarkEnd w:id="13"/>
@@ -2012,41 +2194,184 @@
                 <w:sz w:val="24"/>
                 <w:szCs w:val="24"/>
               </w:rPr>
-              <w:t xml:space="preserve">Thỏa mãn về nhu cầu chia sẻ cảm nhận và bình luận đánh giá một cách chuyên biệt. </w:t>
-            </w:r>
-          </w:p>
-          <w:p>
-            <w:pPr>
-              <w:pStyle w:val="BodyText"/>
-              <w:ind w:left="0"/>
-              <w:rPr>
-                <w:sz w:val="24"/>
-                <w:szCs w:val="24"/>
-              </w:rPr>
-            </w:pPr>
-            <w:r>
-              <w:rPr>
-                <w:sz w:val="24"/>
-                <w:szCs w:val="24"/>
-              </w:rPr>
-              <w:t xml:space="preserve">Dựa vào những nhận xét của những người đã đọc về cuốn sách đó để đưa ra nhận định đúng đắn cho việc có nên đọc cuốn sách đó hay không. </w:t>
-            </w:r>
-          </w:p>
-          <w:p>
-            <w:pPr>
-              <w:pStyle w:val="BodyText"/>
-              <w:ind w:left="0"/>
-              <w:rPr>
-                <w:sz w:val="24"/>
-                <w:szCs w:val="24"/>
-              </w:rPr>
-            </w:pPr>
-            <w:r>
-              <w:rPr>
-                <w:sz w:val="24"/>
-                <w:szCs w:val="24"/>
-              </w:rPr>
-              <w:t xml:space="preserve">Thảo luận, bàn luận về những cuốn sách mình yêu thích với những người chung sở thích. </w:t>
+              <w:t>Thỏa mãn về nhu cầu</w:t>
+            </w:r>
+            <w:r>
+              <w:rPr>
+                <w:b/>
+                <w:i w:val="0"/>
+                <w:color w:val="auto"/>
+                <w:sz w:val="24"/>
+                <w:szCs w:val="24"/>
+              </w:rPr>
+              <w:t xml:space="preserve"> chia sẻ cảm nhận và bình luận đánh giá</w:t>
+            </w:r>
+            <w:r>
+              <w:rPr>
+                <w:i w:val="0"/>
+                <w:color w:val="auto"/>
+                <w:sz w:val="24"/>
+                <w:szCs w:val="24"/>
+              </w:rPr>
+              <w:t xml:space="preserve"> một cách chuyên biệt. </w:t>
+            </w:r>
+          </w:p>
+          <w:p>
+            <w:pPr>
+              <w:pStyle w:val="InfoBlue"/>
+              <w:rPr>
+                <w:i w:val="0"/>
+                <w:color w:val="auto"/>
+                <w:sz w:val="24"/>
+                <w:szCs w:val="24"/>
+              </w:rPr>
+            </w:pPr>
+            <w:r>
+              <w:rPr>
+                <w:b/>
+                <w:i w:val="0"/>
+                <w:color w:val="auto"/>
+                <w:sz w:val="24"/>
+                <w:szCs w:val="24"/>
+              </w:rPr>
+              <w:t>Dựa vào những nhận xét</w:t>
+            </w:r>
+            <w:r>
+              <w:rPr>
+                <w:i w:val="0"/>
+                <w:color w:val="auto"/>
+                <w:sz w:val="24"/>
+                <w:szCs w:val="24"/>
+              </w:rPr>
+              <w:t xml:space="preserve"> của những người đã đọc về cuốn sách đó để </w:t>
+            </w:r>
+            <w:r>
+              <w:rPr>
+                <w:b/>
+                <w:i w:val="0"/>
+                <w:color w:val="auto"/>
+                <w:sz w:val="24"/>
+                <w:szCs w:val="24"/>
+              </w:rPr>
+              <w:t>đưa ra nhận định đúng đắn</w:t>
+            </w:r>
+            <w:r>
+              <w:rPr>
+                <w:i w:val="0"/>
+                <w:color w:val="auto"/>
+                <w:sz w:val="24"/>
+                <w:szCs w:val="24"/>
+              </w:rPr>
+              <w:t xml:space="preserve"> cho việc có nên đọc cuốn sách đó hay không. </w:t>
+            </w:r>
+          </w:p>
+          <w:p>
+            <w:pPr>
+              <w:pStyle w:val="InfoBlue"/>
+              <w:rPr>
+                <w:i w:val="0"/>
+                <w:color w:val="auto"/>
+                <w:sz w:val="24"/>
+                <w:szCs w:val="24"/>
+              </w:rPr>
+            </w:pPr>
+            <w:r>
+              <w:rPr>
+                <w:b/>
+                <w:i w:val="0"/>
+                <w:color w:val="auto"/>
+                <w:sz w:val="24"/>
+                <w:szCs w:val="24"/>
+              </w:rPr>
+              <w:t>Thảo luận, bàn luận</w:t>
+            </w:r>
+            <w:r>
+              <w:rPr>
+                <w:i w:val="0"/>
+                <w:color w:val="auto"/>
+                <w:sz w:val="24"/>
+                <w:szCs w:val="24"/>
+              </w:rPr>
+              <w:t xml:space="preserve"> về những cuốn sách mình yêu thích với những người chung sở thích. </w:t>
+            </w:r>
+          </w:p>
+          <w:p>
+            <w:pPr>
+              <w:pStyle w:val="InfoBlue"/>
+              <w:rPr>
+                <w:i w:val="0"/>
+                <w:color w:val="auto"/>
+                <w:sz w:val="24"/>
+                <w:szCs w:val="24"/>
+              </w:rPr>
+            </w:pPr>
+            <w:r>
+              <w:rPr>
+                <w:i w:val="0"/>
+                <w:color w:val="auto"/>
+                <w:sz w:val="24"/>
+                <w:szCs w:val="24"/>
+              </w:rPr>
+              <w:t xml:space="preserve">Hỗ trợ </w:t>
+            </w:r>
+            <w:r>
+              <w:rPr>
+                <w:b/>
+                <w:i w:val="0"/>
+                <w:color w:val="auto"/>
+                <w:sz w:val="24"/>
+                <w:szCs w:val="24"/>
+              </w:rPr>
+              <w:t>tìm kiếm sách</w:t>
+            </w:r>
+            <w:r>
+              <w:rPr>
+                <w:i w:val="0"/>
+                <w:color w:val="auto"/>
+                <w:sz w:val="24"/>
+                <w:szCs w:val="24"/>
+              </w:rPr>
+              <w:t xml:space="preserve"> hay, đáp ứng nhu cầu</w:t>
+            </w:r>
+          </w:p>
+          <w:p>
+            <w:pPr>
+              <w:pStyle w:val="InfoBlue"/>
+              <w:rPr>
+                <w:i w:val="0"/>
+                <w:color w:val="auto"/>
+                <w:sz w:val="24"/>
+                <w:szCs w:val="24"/>
+              </w:rPr>
+            </w:pPr>
+            <w:r>
+              <w:rPr>
+                <w:i w:val="0"/>
+                <w:color w:val="auto"/>
+                <w:sz w:val="24"/>
+                <w:szCs w:val="24"/>
+              </w:rPr>
+              <w:t>Là “sân chơi” về những người có sở thích đọc sách</w:t>
+            </w:r>
+          </w:p>
+          <w:p>
+            <w:pPr>
+              <w:pStyle w:val="InfoBlue"/>
+              <w:rPr>
+                <w:b/>
+                <w:sz w:val="24"/>
+                <w:szCs w:val="24"/>
+              </w:rPr>
+            </w:pPr>
+            <w:r>
+              <w:rPr>
+                <w:b/>
+                <w:i w:val="0"/>
+                <w:color w:val="auto"/>
+                <w:sz w:val="24"/>
+                <w:szCs w:val="24"/>
+              </w:rPr>
+              <w:t>Khuyến khích mua sách bản quyền, trách tải ebook</w:t>
             </w:r>
           </w:p>
         </w:tc>
@@ -2211,6 +2536,191 @@
     </w:p>
     <w:p>
       <w:pPr>
+        <w:pStyle w:val="InfoBlue"/>
+        <w:rPr>
+          <w:i w:val="0"/>
+          <w:color w:val="auto"/>
+          <w:sz w:val="24"/>
+          <w:szCs w:val="24"/>
+        </w:rPr>
+      </w:pPr>
+      <w:r>
+        <w:rPr>
+          <w:i w:val="0"/>
+          <w:color w:val="auto"/>
+          <w:sz w:val="24"/>
+          <w:szCs w:val="24"/>
+        </w:rPr>
+        <w:t xml:space="preserve">Điểm </w:t>
+      </w:r>
+      <w:proofErr w:type="gramStart"/>
+      <w:r>
+        <w:rPr>
+          <w:i w:val="0"/>
+          <w:color w:val="auto"/>
+          <w:sz w:val="24"/>
+          <w:szCs w:val="24"/>
+        </w:rPr>
+        <w:t>chung</w:t>
+      </w:r>
+      <w:proofErr w:type="gramEnd"/>
+      <w:r>
+        <w:rPr>
+          <w:i w:val="0"/>
+          <w:color w:val="auto"/>
+          <w:sz w:val="24"/>
+          <w:szCs w:val="24"/>
+        </w:rPr>
+        <w:t>:</w:t>
+      </w:r>
+    </w:p>
+    <w:p>
+      <w:pPr>
+        <w:pStyle w:val="InfoBlue"/>
+        <w:numPr>
+          <w:ilvl w:val="0"/>
+          <w:numId w:val="39"/>
+        </w:numPr>
+        <w:rPr>
+          <w:i w:val="0"/>
+          <w:color w:val="auto"/>
+          <w:sz w:val="24"/>
+          <w:szCs w:val="24"/>
+        </w:rPr>
+      </w:pPr>
+      <w:r>
+        <w:rPr>
+          <w:i w:val="0"/>
+          <w:color w:val="auto"/>
+          <w:sz w:val="24"/>
+          <w:szCs w:val="24"/>
+        </w:rPr>
+        <w:t>Không phân biệt giới tính đối tượng người dùng có sở thích đọc sách.</w:t>
+      </w:r>
+    </w:p>
+    <w:p>
+      <w:pPr>
+        <w:pStyle w:val="InfoBlue"/>
+        <w:numPr>
+          <w:ilvl w:val="0"/>
+          <w:numId w:val="39"/>
+        </w:numPr>
+        <w:rPr>
+          <w:i w:val="0"/>
+          <w:color w:val="auto"/>
+          <w:sz w:val="24"/>
+          <w:szCs w:val="24"/>
+        </w:rPr>
+      </w:pPr>
+      <w:r>
+        <w:rPr>
+          <w:i w:val="0"/>
+          <w:color w:val="auto"/>
+          <w:sz w:val="24"/>
+          <w:szCs w:val="24"/>
+        </w:rPr>
+        <w:t>Độ tuổi: trên 12</w:t>
+      </w:r>
+    </w:p>
+    <w:p>
+      <w:pPr>
+        <w:pStyle w:val="InfoBlue"/>
+        <w:numPr>
+          <w:ilvl w:val="0"/>
+          <w:numId w:val="39"/>
+        </w:numPr>
+        <w:rPr>
+          <w:i w:val="0"/>
+          <w:color w:val="auto"/>
+          <w:sz w:val="24"/>
+          <w:szCs w:val="24"/>
+        </w:rPr>
+      </w:pPr>
+      <w:r>
+        <w:rPr>
+          <w:i w:val="0"/>
+          <w:color w:val="auto"/>
+          <w:sz w:val="24"/>
+          <w:szCs w:val="24"/>
+        </w:rPr>
+        <w:t xml:space="preserve">Phạm vi: Việt Nam-tiếng Việt </w:t>
+      </w:r>
+    </w:p>
+    <w:p>
+      <w:pPr>
+        <w:pStyle w:val="InfoBlue"/>
+        <w:numPr>
+          <w:ilvl w:val="0"/>
+          <w:numId w:val="39"/>
+        </w:numPr>
+        <w:rPr>
+          <w:i w:val="0"/>
+          <w:color w:val="auto"/>
+          <w:sz w:val="24"/>
+          <w:szCs w:val="24"/>
+        </w:rPr>
+      </w:pPr>
+      <w:r>
+        <w:rPr>
+          <w:i w:val="0"/>
+          <w:color w:val="auto"/>
+          <w:sz w:val="24"/>
+          <w:szCs w:val="24"/>
+        </w:rPr>
+        <w:t>Trình độ: Tối thiểu biết chữ</w:t>
+      </w:r>
+    </w:p>
+    <w:p>
+      <w:pPr>
+        <w:pStyle w:val="InfoBlue"/>
+        <w:numPr>
+          <w:ilvl w:val="0"/>
+          <w:numId w:val="39"/>
+        </w:numPr>
+        <w:rPr>
+          <w:i w:val="0"/>
+          <w:color w:val="auto"/>
+          <w:sz w:val="24"/>
+          <w:szCs w:val="24"/>
+        </w:rPr>
+      </w:pPr>
+      <w:r>
+        <w:rPr>
+          <w:i w:val="0"/>
+          <w:color w:val="auto"/>
+          <w:sz w:val="24"/>
+          <w:szCs w:val="24"/>
+        </w:rPr>
+        <w:t>Kiến thức máy tính: ở mức cơ bản, nếu đã sử dụng facebook, instagram thì sẽ dung tốt hơn</w:t>
+      </w:r>
+    </w:p>
+    <w:p>
+      <w:pPr>
+        <w:pStyle w:val="InfoBlue"/>
+        <w:numPr>
+          <w:ilvl w:val="0"/>
+          <w:numId w:val="39"/>
+        </w:numPr>
+        <w:rPr>
+          <w:i w:val="0"/>
+          <w:color w:val="auto"/>
+          <w:sz w:val="24"/>
+          <w:szCs w:val="24"/>
+        </w:rPr>
+      </w:pPr>
+      <w:r>
+        <w:rPr>
+          <w:i w:val="0"/>
+          <w:color w:val="auto"/>
+          <w:sz w:val="24"/>
+          <w:szCs w:val="24"/>
+        </w:rPr>
+        <w:t>Môi trường sử dụng: nền web, smartphone</w:t>
+      </w:r>
+    </w:p>
+    <w:p/>
+    <w:p>
+      <w:pPr>
         <w:pStyle w:val="BodyText"/>
         <w:numPr>
           <w:ilvl w:val="0"/>
@@ -2274,7 +2784,49 @@
           <w:sz w:val="24"/>
           <w:szCs w:val="24"/>
         </w:rPr>
-        <w:t>Kinh nghiệm sử dụng máy tính cơ bản(biết sử dụng trình duyệt web và đánh máy cơ bản).</w:t>
+        <w:t xml:space="preserve">Tần suất sử dụng tùy thuộc vào nhu </w:t>
+      </w:r>
+      <w:r>
+        <w:rPr>
+          <w:sz w:val="24"/>
+          <w:szCs w:val="24"/>
+        </w:rPr>
+        <w:t>cầu đọc sách của đối tượng:&gt;</w:t>
+      </w:r>
+      <w:r>
+        <w:rPr>
+          <w:sz w:val="24"/>
+          <w:szCs w:val="24"/>
+        </w:rPr>
+        <w:t>= 6</w:t>
+      </w:r>
+      <w:r>
+        <w:rPr>
+          <w:sz w:val="24"/>
+          <w:szCs w:val="24"/>
+        </w:rPr>
+        <w:t xml:space="preserve"> lần/ngày</w:t>
+      </w:r>
+    </w:p>
+    <w:p>
+      <w:pPr>
+        <w:pStyle w:val="BodyText"/>
+        <w:numPr>
+          <w:ilvl w:val="0"/>
+          <w:numId w:val="33"/>
+        </w:numPr>
+        <w:rPr>
+          <w:sz w:val="24"/>
+          <w:szCs w:val="24"/>
+        </w:rPr>
+      </w:pPr>
+      <w:r>
+        <w:rPr>
+          <w:sz w:val="24"/>
+          <w:szCs w:val="24"/>
+          <w:lang w:val="vi-VN"/>
+        </w:rPr>
+        <w:t>Đối tượng có nhu cầu chia sẻ về cảm nhận của mình về những cuốn sách mình đã đọc:</w:t>
       </w:r>
     </w:p>
     <w:p>
@@ -2294,7 +2846,28 @@
           <w:sz w:val="24"/>
           <w:szCs w:val="24"/>
         </w:rPr>
-        <w:t>Tần suất sử dụng tùy thuộc vào nhu cầu đọc sách của đối tượng.</w:t>
+        <w:t>Sử</w:t>
+      </w:r>
+      <w:r>
+        <w:rPr>
+          <w:sz w:val="24"/>
+          <w:szCs w:val="24"/>
+        </w:rPr>
+        <w:t xml:space="preserve"> dụng</w:t>
+      </w:r>
+      <w:r>
+        <w:rPr>
+          <w:sz w:val="24"/>
+          <w:szCs w:val="24"/>
+        </w:rPr>
+        <w:t xml:space="preserve"> các chức năng bình luận và đá</w:t>
+      </w:r>
+      <w:r>
+        <w:rPr>
+          <w:sz w:val="24"/>
+          <w:szCs w:val="24"/>
+        </w:rPr>
+        <w:t xml:space="preserve">nh giá sách để chia sẻ cảm nhận, bình luận và đánh giá của mình về cuốn sách mình đã đọc. Chính những nhận định của những đối tượng này góp phần giúp người khác có những nhận định về cuốn sách trước khi đọc. </w:t>
       </w:r>
     </w:p>
     <w:p>
@@ -2314,42 +2887,15 @@
           <w:sz w:val="24"/>
           <w:szCs w:val="24"/>
         </w:rPr>
-        <w:t xml:space="preserve">Không phân biệt giới tính đối tượng người dùng </w:t>
-      </w:r>
-      <w:r>
-        <w:rPr>
-          <w:sz w:val="24"/>
-          <w:szCs w:val="24"/>
-        </w:rPr>
-        <w:t>có sở thích</w:t>
-      </w:r>
-      <w:r>
-        <w:rPr>
-          <w:sz w:val="24"/>
-          <w:szCs w:val="24"/>
-        </w:rPr>
-        <w:t xml:space="preserve"> đọc sách. </w:t>
-      </w:r>
-    </w:p>
-    <w:p>
-      <w:pPr>
-        <w:pStyle w:val="BodyText"/>
-        <w:ind w:left="1800"/>
-        <w:rPr>
-          <w:sz w:val="24"/>
-          <w:szCs w:val="24"/>
-        </w:rPr>
-      </w:pPr>
-    </w:p>
-    <w:p>
-      <w:pPr>
-        <w:pStyle w:val="BodyText"/>
-        <w:ind w:left="1800"/>
-        <w:rPr>
-          <w:sz w:val="24"/>
-          <w:szCs w:val="24"/>
-        </w:rPr>
-      </w:pPr>
+        <w:t>Tần suất tùy thuộc vào sở thích đọc sá</w:t>
+      </w:r>
+      <w:r>
+        <w:rPr>
+          <w:sz w:val="24"/>
+          <w:szCs w:val="24"/>
+        </w:rPr>
+        <w:t>ch và chia sẻ của mỗi đối tượng: 10-15 lần/ngày</w:t>
+      </w:r>
     </w:p>
     <w:p>
       <w:pPr>
@@ -2361,15 +2907,16 @@
         <w:rPr>
           <w:sz w:val="24"/>
           <w:szCs w:val="24"/>
-        </w:rPr>
-      </w:pPr>
-      <w:r>
-        <w:rPr>
-          <w:sz w:val="24"/>
-          <w:szCs w:val="24"/>
           <w:lang w:val="vi-VN"/>
         </w:rPr>
-        <w:t>Đối tượng có nhu cầu chia sẻ về cảm nhận của mình về những cuốn sách mình đã đọc:</w:t>
+      </w:pPr>
+      <w:r>
+        <w:rPr>
+          <w:sz w:val="24"/>
+          <w:szCs w:val="24"/>
+          <w:lang w:val="vi-VN"/>
+        </w:rPr>
+        <w:t>Đối tượng muốn duy trì động lực để tiếp tục đọc sách:</w:t>
       </w:r>
     </w:p>
     <w:p>
@@ -2382,36 +2929,32 @@
         <w:rPr>
           <w:sz w:val="24"/>
           <w:szCs w:val="24"/>
-        </w:rPr>
-      </w:pPr>
-      <w:r>
-        <w:rPr>
-          <w:sz w:val="24"/>
-          <w:szCs w:val="24"/>
-        </w:rPr>
-        <w:lastRenderedPageBreak/>
-        <w:t>Sử</w:t>
-      </w:r>
-      <w:r>
-        <w:rPr>
-          <w:sz w:val="24"/>
-          <w:szCs w:val="24"/>
-        </w:rPr>
-        <w:t xml:space="preserve"> dụng</w:t>
-      </w:r>
-      <w:r>
-        <w:rPr>
-          <w:sz w:val="24"/>
-          <w:szCs w:val="24"/>
-        </w:rPr>
-        <w:t xml:space="preserve"> các chức năng bình luận và đá</w:t>
-      </w:r>
-      <w:r>
-        <w:rPr>
-          <w:sz w:val="24"/>
-          <w:szCs w:val="24"/>
-        </w:rPr>
-        <w:t xml:space="preserve">nh giá sách để chia sẻ cảm nhận, bình luận và đánh giá của mình về cuốn sách mình đã đọc. Chính những nhận định của những đối tượng này góp phần giúp người khác có những nhận định về cuốn sách trước khi đọc. </w:t>
+          <w:lang w:val="vi-VN"/>
+        </w:rPr>
+      </w:pPr>
+      <w:r>
+        <w:rPr>
+          <w:sz w:val="24"/>
+          <w:szCs w:val="24"/>
+          <w:lang w:val="vi-VN"/>
+        </w:rPr>
+        <w:t>Nhóm đối tượng này sẽ lưu những cuốn sách minh đã đọc, đang đọc, và muốn đọc vào Online Book Shelf để tạo ra thống kê và tạo ra mục t</w:t>
+      </w:r>
+      <w:r>
+        <w:rPr>
+          <w:sz w:val="24"/>
+          <w:szCs w:val="24"/>
+          <w:lang w:val="vi-VN"/>
+        </w:rPr>
+        <w:t xml:space="preserve">iêu đọc sách trong những kỳ hạn thời gian sắp tới. </w:t>
+      </w:r>
+      <w:r>
+        <w:rPr>
+          <w:sz w:val="24"/>
+          <w:szCs w:val="24"/>
+          <w:lang w:val="vi-VN"/>
+        </w:rPr>
+        <w:t xml:space="preserve">Cũng có thể chia sẻ các thành tích trong năm qua mình đã đọc được bao nhiêu cuốn sách với bạn bè. </w:t>
       </w:r>
     </w:p>
     <w:p>
@@ -2424,14 +2967,53 @@
         <w:rPr>
           <w:sz w:val="24"/>
           <w:szCs w:val="24"/>
-        </w:rPr>
-      </w:pPr>
-      <w:r>
-        <w:rPr>
-          <w:sz w:val="24"/>
-          <w:szCs w:val="24"/>
-        </w:rPr>
-        <w:t>Kinh nghiệm sử dụng máy tính cơ bản.</w:t>
+          <w:lang w:val="vi-VN"/>
+        </w:rPr>
+      </w:pPr>
+      <w:r>
+        <w:rPr>
+          <w:sz w:val="24"/>
+          <w:szCs w:val="24"/>
+          <w:lang w:val="vi-VN"/>
+        </w:rPr>
+        <w:t xml:space="preserve">Tần suất không thường </w:t>
+      </w:r>
+      <w:r>
+        <w:rPr>
+          <w:sz w:val="24"/>
+          <w:szCs w:val="24"/>
+          <w:lang w:val="vi-VN"/>
+        </w:rPr>
+        <w:t xml:space="preserve">xuyên: </w:t>
+      </w:r>
+      <w:r>
+        <w:rPr>
+          <w:sz w:val="24"/>
+          <w:szCs w:val="24"/>
+        </w:rPr>
+        <w:t>9-14 lần/ngày</w:t>
+      </w:r>
+    </w:p>
+    <w:p>
+      <w:pPr>
+        <w:pStyle w:val="BodyText"/>
+        <w:numPr>
+          <w:ilvl w:val="0"/>
+          <w:numId w:val="33"/>
+        </w:numPr>
+        <w:rPr>
+          <w:sz w:val="24"/>
+          <w:szCs w:val="24"/>
+          <w:lang w:val="vi-VN"/>
+        </w:rPr>
+      </w:pPr>
+      <w:r>
+        <w:rPr>
+          <w:sz w:val="24"/>
+          <w:szCs w:val="24"/>
+          <w:lang w:val="vi-VN"/>
+        </w:rPr>
+        <w:t>Đối tượng có nhu cầu thảo luận về các vấn đề liên quan đến sách:</w:t>
       </w:r>
     </w:p>
     <w:p>
@@ -2444,14 +3026,40 @@
         <w:rPr>
           <w:sz w:val="24"/>
           <w:szCs w:val="24"/>
-        </w:rPr>
-      </w:pPr>
-      <w:r>
-        <w:rPr>
-          <w:sz w:val="24"/>
-          <w:szCs w:val="24"/>
-        </w:rPr>
-        <w:t>Tần suất tùy thuộc vào sở thích đọc sách và chia sẻ của mỗi đối tượng.</w:t>
+          <w:lang w:val="vi-VN"/>
+        </w:rPr>
+      </w:pPr>
+      <w:r>
+        <w:rPr>
+          <w:sz w:val="24"/>
+          <w:szCs w:val="24"/>
+          <w:lang w:val="vi-VN"/>
+        </w:rPr>
+        <w:t xml:space="preserve">Các đối tượng này có nhu cầu thảo luận về một chủ đề liên </w:t>
+      </w:r>
+      <w:r>
+        <w:rPr>
+          <w:sz w:val="24"/>
+          <w:szCs w:val="24"/>
+          <w:lang w:val="vi-VN"/>
+        </w:rPr>
+        <w:t xml:space="preserve">quan đến sách </w:t>
+      </w:r>
+      <w:r>
+        <w:rPr>
+          <w:sz w:val="24"/>
+          <w:szCs w:val="24"/>
+          <w:lang w:val="vi-VN"/>
+        </w:rPr>
+        <w:t xml:space="preserve">và </w:t>
+      </w:r>
+      <w:r>
+        <w:rPr>
+          <w:sz w:val="24"/>
+          <w:szCs w:val="24"/>
+          <w:lang w:val="vi-VN"/>
+        </w:rPr>
+        <w:t xml:space="preserve">sử dụng chức năng tạo group về một chủ đề thảo luận. </w:t>
       </w:r>
     </w:p>
     <w:p>
@@ -2464,36 +3072,6 @@
         <w:rPr>
           <w:sz w:val="24"/>
           <w:szCs w:val="24"/>
-        </w:rPr>
-      </w:pPr>
-      <w:r>
-        <w:rPr>
-          <w:sz w:val="24"/>
-          <w:szCs w:val="24"/>
-        </w:rPr>
-        <w:t xml:space="preserve">Không phân biệt giới tính và độ tuổi hay học thức.  </w:t>
-      </w:r>
-    </w:p>
-    <w:p>
-      <w:pPr>
-        <w:pStyle w:val="BodyText"/>
-        <w:ind w:left="1800"/>
-        <w:rPr>
-          <w:sz w:val="24"/>
-          <w:szCs w:val="24"/>
-        </w:rPr>
-      </w:pPr>
-    </w:p>
-    <w:p>
-      <w:pPr>
-        <w:pStyle w:val="BodyText"/>
-        <w:numPr>
-          <w:ilvl w:val="0"/>
-          <w:numId w:val="33"/>
-        </w:numPr>
-        <w:rPr>
-          <w:sz w:val="24"/>
-          <w:szCs w:val="24"/>
           <w:lang w:val="vi-VN"/>
         </w:rPr>
       </w:pPr>
@@ -2501,268 +3079,22 @@
         <w:rPr>
           <w:sz w:val="24"/>
           <w:szCs w:val="24"/>
-          <w:lang w:val="vi-VN"/>
-        </w:rPr>
-        <w:t>Đối tượng muốn duy trì động lực để tiếp tục đọc sách:</w:t>
-      </w:r>
-    </w:p>
-    <w:p>
-      <w:pPr>
-        <w:pStyle w:val="BodyText"/>
-        <w:numPr>
-          <w:ilvl w:val="0"/>
-          <w:numId w:val="32"/>
-        </w:numPr>
-        <w:rPr>
-          <w:sz w:val="24"/>
-          <w:szCs w:val="24"/>
-          <w:lang w:val="vi-VN"/>
-        </w:rPr>
-      </w:pPr>
-      <w:r>
-        <w:rPr>
-          <w:sz w:val="24"/>
-          <w:szCs w:val="24"/>
-          <w:lang w:val="vi-VN"/>
-        </w:rPr>
-        <w:t>Nhóm đối tượng này sẽ lưu những cuốn sách minh đã đọc, đang đọc, và muốn đọc vào Online Book Shelf để tạo ra thống kê và tạo ra mục t</w:t>
-      </w:r>
-      <w:r>
-        <w:rPr>
-          <w:sz w:val="24"/>
-          <w:szCs w:val="24"/>
-          <w:lang w:val="vi-VN"/>
-        </w:rPr>
-        <w:t xml:space="preserve">iêu đọc sách trong những kỳ hạn thời gian sắp tới. </w:t>
-      </w:r>
-      <w:r>
-        <w:rPr>
-          <w:sz w:val="24"/>
-          <w:szCs w:val="24"/>
-          <w:lang w:val="vi-VN"/>
-        </w:rPr>
-        <w:t xml:space="preserve">Cũng có thể chia sẻ các thành tích trong năm qua mình đã đọc được bao nhiêu cuốn sách với bạn bè. </w:t>
-      </w:r>
-    </w:p>
-    <w:p>
-      <w:pPr>
-        <w:pStyle w:val="BodyText"/>
-        <w:numPr>
-          <w:ilvl w:val="0"/>
-          <w:numId w:val="32"/>
-        </w:numPr>
-        <w:rPr>
-          <w:sz w:val="24"/>
-          <w:szCs w:val="24"/>
-          <w:lang w:val="vi-VN"/>
-        </w:rPr>
-      </w:pPr>
-      <w:r>
-        <w:rPr>
-          <w:sz w:val="24"/>
-          <w:szCs w:val="24"/>
-          <w:lang w:val="vi-VN"/>
-        </w:rPr>
-        <w:t xml:space="preserve">Kinh nghiệm sử dụng máy tính cơ bản. </w:t>
-      </w:r>
-    </w:p>
-    <w:p>
-      <w:pPr>
-        <w:pStyle w:val="BodyText"/>
-        <w:numPr>
-          <w:ilvl w:val="0"/>
-          <w:numId w:val="32"/>
-        </w:numPr>
-        <w:rPr>
-          <w:sz w:val="24"/>
-          <w:szCs w:val="24"/>
-          <w:lang w:val="vi-VN"/>
-        </w:rPr>
-      </w:pPr>
-      <w:r>
-        <w:rPr>
-          <w:sz w:val="24"/>
-          <w:szCs w:val="24"/>
-          <w:lang w:val="vi-VN"/>
-        </w:rPr>
-        <w:t xml:space="preserve">Tần suất không thường xuyên. </w:t>
-      </w:r>
-    </w:p>
-    <w:p>
-      <w:pPr>
-        <w:pStyle w:val="BodyText"/>
-        <w:numPr>
-          <w:ilvl w:val="0"/>
-          <w:numId w:val="32"/>
-        </w:numPr>
-        <w:rPr>
-          <w:sz w:val="24"/>
-          <w:szCs w:val="24"/>
-          <w:lang w:val="vi-VN"/>
-        </w:rPr>
-      </w:pPr>
-      <w:r>
-        <w:rPr>
-          <w:sz w:val="24"/>
-          <w:szCs w:val="24"/>
-          <w:lang w:val="vi-VN"/>
-        </w:rPr>
-        <w:t xml:space="preserve">Không phân biệt giới tính, độ tuổi hay học thức văn hóa. </w:t>
-      </w:r>
-    </w:p>
-    <w:p>
-      <w:pPr>
-        <w:pStyle w:val="BodyText"/>
-        <w:rPr>
-          <w:sz w:val="24"/>
-          <w:szCs w:val="24"/>
-          <w:lang w:val="vi-VN"/>
-        </w:rPr>
-      </w:pPr>
-    </w:p>
-    <w:p>
-      <w:pPr>
-        <w:pStyle w:val="BodyText"/>
-        <w:numPr>
-          <w:ilvl w:val="0"/>
-          <w:numId w:val="33"/>
-        </w:numPr>
-        <w:rPr>
-          <w:sz w:val="24"/>
-          <w:szCs w:val="24"/>
-          <w:lang w:val="vi-VN"/>
-        </w:rPr>
-      </w:pPr>
-      <w:r>
-        <w:rPr>
-          <w:sz w:val="24"/>
-          <w:szCs w:val="24"/>
-          <w:lang w:val="vi-VN"/>
-        </w:rPr>
-        <w:t>Đối tượng có nhu cầu thảo luận về các vấn đề liên quan đến sách:</w:t>
-      </w:r>
-    </w:p>
-    <w:p>
-      <w:pPr>
-        <w:pStyle w:val="BodyText"/>
-        <w:numPr>
-          <w:ilvl w:val="0"/>
-          <w:numId w:val="32"/>
-        </w:numPr>
-        <w:rPr>
-          <w:sz w:val="24"/>
-          <w:szCs w:val="24"/>
-          <w:lang w:val="vi-VN"/>
-        </w:rPr>
-      </w:pPr>
-      <w:r>
-        <w:rPr>
-          <w:sz w:val="24"/>
-          <w:szCs w:val="24"/>
-          <w:lang w:val="vi-VN"/>
-        </w:rPr>
-        <w:t xml:space="preserve">Các đối tượng này có nhu cầu thảo luận về một chủ đề liên </w:t>
-      </w:r>
-      <w:r>
-        <w:rPr>
-          <w:sz w:val="24"/>
-          <w:szCs w:val="24"/>
-          <w:lang w:val="vi-VN"/>
-        </w:rPr>
-        <w:t xml:space="preserve">quan đến sách </w:t>
-      </w:r>
-      <w:r>
-        <w:rPr>
-          <w:sz w:val="24"/>
-          <w:szCs w:val="24"/>
-          <w:lang w:val="vi-VN"/>
-        </w:rPr>
-        <w:t xml:space="preserve">và </w:t>
-      </w:r>
-      <w:r>
-        <w:rPr>
-          <w:sz w:val="24"/>
-          <w:szCs w:val="24"/>
-          <w:lang w:val="vi-VN"/>
-        </w:rPr>
-        <w:t xml:space="preserve">sử dụng chức năng tạo group về một chủ đề thảo luận. </w:t>
-      </w:r>
-    </w:p>
-    <w:p>
-      <w:pPr>
-        <w:pStyle w:val="BodyText"/>
-        <w:numPr>
-          <w:ilvl w:val="0"/>
-          <w:numId w:val="32"/>
-        </w:numPr>
-        <w:rPr>
-          <w:sz w:val="24"/>
-          <w:szCs w:val="24"/>
-          <w:lang w:val="vi-VN"/>
-        </w:rPr>
-      </w:pPr>
-      <w:r>
-        <w:rPr>
-          <w:sz w:val="24"/>
-          <w:szCs w:val="24"/>
-          <w:lang w:val="vi-VN"/>
-        </w:rPr>
-        <w:t xml:space="preserve">Kinh nghiệm sử dụng máy tính cơ bản. </w:t>
-      </w:r>
-    </w:p>
-    <w:p>
-      <w:pPr>
-        <w:pStyle w:val="BodyText"/>
-        <w:numPr>
-          <w:ilvl w:val="0"/>
-          <w:numId w:val="32"/>
-        </w:numPr>
-        <w:rPr>
-          <w:sz w:val="24"/>
-          <w:szCs w:val="24"/>
-          <w:lang w:val="vi-VN"/>
-        </w:rPr>
-      </w:pPr>
-      <w:r>
-        <w:rPr>
-          <w:sz w:val="24"/>
-          <w:szCs w:val="24"/>
-        </w:rPr>
-        <w:t>Tần suất thường xuyên.</w:t>
-      </w:r>
-    </w:p>
-    <w:p>
-      <w:pPr>
-        <w:pStyle w:val="BodyText"/>
-        <w:numPr>
-          <w:ilvl w:val="0"/>
-          <w:numId w:val="32"/>
-        </w:numPr>
-        <w:rPr>
-          <w:lang w:val="vi-VN"/>
-        </w:rPr>
-      </w:pPr>
-      <w:r>
-        <w:rPr>
-          <w:sz w:val="24"/>
-          <w:szCs w:val="24"/>
-          <w:lang w:val="vi-VN"/>
-        </w:rPr>
-        <w:t>Không phân biệt giới tính, độ tuổi hay học thức văn hóa.</w:t>
-      </w:r>
-    </w:p>
-    <w:p>
-      <w:pPr>
-        <w:pStyle w:val="InfoBlue"/>
-        <w:rPr>
-          <w:lang w:val="vi-VN"/>
-        </w:rPr>
-      </w:pPr>
-      <w:r>
-        <w:rPr>
-          <w:lang w:val="vi-VN"/>
-        </w:rPr>
-        <w:t xml:space="preserve"> </w:t>
+        </w:rPr>
+        <w:t>Tần suất thường xuyên:</w:t>
+      </w:r>
+      <w:r>
+        <w:rPr>
+          <w:sz w:val="24"/>
+          <w:szCs w:val="24"/>
+        </w:rPr>
+        <w:t xml:space="preserve"> &gt;=</w:t>
+      </w:r>
+      <w:r>
+        <w:rPr>
+          <w:sz w:val="24"/>
+          <w:szCs w:val="24"/>
+        </w:rPr>
+        <w:t>15 lần/ngày</w:t>
       </w:r>
     </w:p>
     <w:p>
@@ -2814,7 +3146,19 @@
             <w:tcW w:w="2660" w:type="dxa"/>
           </w:tcPr>
           <w:p>
-            <w:r>
+            <w:pPr>
+              <w:rPr>
+                <w:rFonts w:ascii="Calibri" w:hAnsi="Calibri"/>
+                <w:sz w:val="24"/>
+                <w:szCs w:val="24"/>
+              </w:rPr>
+            </w:pPr>
+            <w:r>
+              <w:rPr>
+                <w:rFonts w:ascii="Calibri" w:hAnsi="Calibri"/>
+                <w:sz w:val="24"/>
+                <w:szCs w:val="24"/>
+              </w:rPr>
               <w:t>Tác vụ</w:t>
             </w:r>
           </w:p>
@@ -2826,12 +3170,14 @@
           <w:p>
             <w:pPr>
               <w:rPr>
-                <w:sz w:val="24"/>
-                <w:szCs w:val="24"/>
-              </w:rPr>
-            </w:pPr>
-            <w:r>
-              <w:rPr>
+                <w:rFonts w:ascii="Calibri" w:hAnsi="Calibri"/>
+                <w:sz w:val="24"/>
+                <w:szCs w:val="24"/>
+              </w:rPr>
+            </w:pPr>
+            <w:r>
+              <w:rPr>
+                <w:rFonts w:ascii="Calibri" w:hAnsi="Calibri"/>
                 <w:sz w:val="24"/>
                 <w:szCs w:val="24"/>
               </w:rPr>
@@ -2846,7 +3192,19 @@
             <w:tcW w:w="2660" w:type="dxa"/>
           </w:tcPr>
           <w:p>
-            <w:r>
+            <w:pPr>
+              <w:rPr>
+                <w:rFonts w:ascii="Calibri" w:hAnsi="Calibri"/>
+                <w:sz w:val="24"/>
+                <w:szCs w:val="24"/>
+              </w:rPr>
+            </w:pPr>
+            <w:r>
+              <w:rPr>
+                <w:rFonts w:ascii="Calibri" w:hAnsi="Calibri"/>
+                <w:sz w:val="24"/>
+                <w:szCs w:val="24"/>
+              </w:rPr>
               <w:t>Mục tiêu</w:t>
             </w:r>
           </w:p>
@@ -2858,12 +3216,14 @@
           <w:p>
             <w:pPr>
               <w:rPr>
-                <w:sz w:val="24"/>
-                <w:szCs w:val="24"/>
-              </w:rPr>
-            </w:pPr>
-            <w:r>
-              <w:rPr>
+                <w:rFonts w:ascii="Calibri" w:hAnsi="Calibri"/>
+                <w:sz w:val="24"/>
+                <w:szCs w:val="24"/>
+              </w:rPr>
+            </w:pPr>
+            <w:r>
+              <w:rPr>
+                <w:rFonts w:ascii="Calibri" w:hAnsi="Calibri"/>
                 <w:sz w:val="24"/>
                 <w:szCs w:val="24"/>
               </w:rPr>
@@ -2878,7 +3238,19 @@
             <w:tcW w:w="2660" w:type="dxa"/>
           </w:tcPr>
           <w:p>
-            <w:r>
+            <w:pPr>
+              <w:rPr>
+                <w:rFonts w:ascii="Calibri" w:hAnsi="Calibri"/>
+                <w:sz w:val="24"/>
+                <w:szCs w:val="24"/>
+              </w:rPr>
+            </w:pPr>
+            <w:r>
+              <w:rPr>
+                <w:rFonts w:ascii="Calibri" w:hAnsi="Calibri"/>
+                <w:sz w:val="24"/>
+                <w:szCs w:val="24"/>
+              </w:rPr>
               <w:t>Người thực hiện</w:t>
             </w:r>
           </w:p>
@@ -2890,12 +3262,14 @@
           <w:p>
             <w:pPr>
               <w:rPr>
-                <w:sz w:val="24"/>
-                <w:szCs w:val="24"/>
-              </w:rPr>
-            </w:pPr>
-            <w:r>
-              <w:rPr>
+                <w:rFonts w:ascii="Calibri" w:hAnsi="Calibri"/>
+                <w:sz w:val="24"/>
+                <w:szCs w:val="24"/>
+              </w:rPr>
+            </w:pPr>
+            <w:r>
+              <w:rPr>
+                <w:rFonts w:ascii="Calibri" w:hAnsi="Calibri"/>
                 <w:sz w:val="24"/>
                 <w:szCs w:val="24"/>
               </w:rPr>
@@ -2910,7 +3284,19 @@
             <w:tcW w:w="2660" w:type="dxa"/>
           </w:tcPr>
           <w:p>
-            <w:r>
+            <w:pPr>
+              <w:rPr>
+                <w:rFonts w:ascii="Calibri" w:hAnsi="Calibri"/>
+                <w:sz w:val="24"/>
+                <w:szCs w:val="24"/>
+              </w:rPr>
+            </w:pPr>
+            <w:r>
+              <w:rPr>
+                <w:rFonts w:ascii="Calibri" w:hAnsi="Calibri"/>
+                <w:sz w:val="24"/>
+                <w:szCs w:val="24"/>
+              </w:rPr>
               <w:t>Ràng buộc tác vụ</w:t>
             </w:r>
           </w:p>
@@ -2922,12 +3308,14 @@
           <w:p>
             <w:pPr>
               <w:rPr>
-                <w:sz w:val="24"/>
-                <w:szCs w:val="24"/>
-              </w:rPr>
-            </w:pPr>
-            <w:r>
-              <w:rPr>
+                <w:rFonts w:ascii="Calibri" w:hAnsi="Calibri"/>
+                <w:sz w:val="24"/>
+                <w:szCs w:val="24"/>
+              </w:rPr>
+            </w:pPr>
+            <w:r>
+              <w:rPr>
+                <w:rFonts w:ascii="Calibri" w:hAnsi="Calibri"/>
                 <w:sz w:val="24"/>
                 <w:szCs w:val="24"/>
               </w:rPr>
@@ -2942,7 +3330,19 @@
             <w:tcW w:w="2660" w:type="dxa"/>
           </w:tcPr>
           <w:p>
-            <w:r>
+            <w:pPr>
+              <w:rPr>
+                <w:rFonts w:ascii="Calibri" w:hAnsi="Calibri"/>
+                <w:sz w:val="24"/>
+                <w:szCs w:val="24"/>
+              </w:rPr>
+            </w:pPr>
+            <w:r>
+              <w:rPr>
+                <w:rFonts w:ascii="Calibri" w:hAnsi="Calibri"/>
+                <w:sz w:val="24"/>
+                <w:szCs w:val="24"/>
+              </w:rPr>
               <w:t xml:space="preserve">Tần suất </w:t>
             </w:r>
           </w:p>
@@ -2954,12 +3354,14 @@
           <w:p>
             <w:pPr>
               <w:rPr>
-                <w:sz w:val="24"/>
-                <w:szCs w:val="24"/>
-              </w:rPr>
-            </w:pPr>
-            <w:r>
-              <w:rPr>
+                <w:rFonts w:ascii="Calibri" w:hAnsi="Calibri"/>
+                <w:sz w:val="24"/>
+                <w:szCs w:val="24"/>
+              </w:rPr>
+            </w:pPr>
+            <w:r>
+              <w:rPr>
+                <w:rFonts w:ascii="Calibri" w:hAnsi="Calibri"/>
                 <w:sz w:val="24"/>
                 <w:szCs w:val="24"/>
               </w:rPr>
@@ -2974,7 +3376,19 @@
             <w:tcW w:w="2660" w:type="dxa"/>
           </w:tcPr>
           <w:p>
-            <w:r>
+            <w:pPr>
+              <w:rPr>
+                <w:rFonts w:ascii="Calibri" w:hAnsi="Calibri"/>
+                <w:sz w:val="24"/>
+                <w:szCs w:val="24"/>
+              </w:rPr>
+            </w:pPr>
+            <w:r>
+              <w:rPr>
+                <w:rFonts w:ascii="Calibri" w:hAnsi="Calibri"/>
+                <w:sz w:val="24"/>
+                <w:szCs w:val="24"/>
+              </w:rPr>
               <w:t>Thông tin khác</w:t>
             </w:r>
           </w:p>
@@ -2983,7 +3397,15 @@
           <w:tcPr>
             <w:tcW w:w="6916" w:type="dxa"/>
           </w:tcPr>
-          <w:p/>
+          <w:p>
+            <w:pPr>
+              <w:rPr>
+                <w:rFonts w:ascii="Calibri" w:hAnsi="Calibri"/>
+                <w:sz w:val="24"/>
+                <w:szCs w:val="24"/>
+              </w:rPr>
+            </w:pPr>
+          </w:p>
         </w:tc>
       </w:tr>
     </w:tbl>
@@ -3112,7 +3534,6 @@
                 <w:sz w:val="24"/>
                 <w:szCs w:val="24"/>
               </w:rPr>
-              <w:lastRenderedPageBreak/>
               <w:t>Người thực hiện</w:t>
             </w:r>
           </w:p>
@@ -3181,7 +3602,7 @@
                 <w:sz w:val="24"/>
                 <w:szCs w:val="24"/>
               </w:rPr>
-              <w:t>Đã đăng ký tài khoản facebook &amp; đăng nhập facebook trên thiết bị hiện tại trước đó</w:t>
+              <w:t>Chưa đăng kí tài khoản muốn đăng kí</w:t>
             </w:r>
           </w:p>
         </w:tc>
@@ -3205,6 +3626,7 @@
                 <w:sz w:val="24"/>
                 <w:szCs w:val="24"/>
               </w:rPr>
+              <w:lastRenderedPageBreak/>
               <w:t xml:space="preserve">Tần suất </w:t>
             </w:r>
           </w:p>
@@ -4282,16 +4704,7 @@
                 <w:sz w:val="24"/>
                 <w:szCs w:val="24"/>
               </w:rPr>
-              <w:t xml:space="preserve">Xem các thông tin chi tiết của sách (tên, ảnh bìa, mô tả, bình luận, số </w:t>
-            </w:r>
-            <w:r>
-              <w:rPr>
-                <w:rFonts w:ascii="Calibri" w:hAnsi="Calibri" w:cs="Calibri"/>
-                <w:sz w:val="24"/>
-                <w:szCs w:val="24"/>
-              </w:rPr>
-              <w:lastRenderedPageBreak/>
-              <w:t>sao)</w:t>
+              <w:t>Xem các thông tin chi tiết của sách (tên, ảnh bìa, mô tả, bình luận, số sao)</w:t>
             </w:r>
           </w:p>
         </w:tc>
@@ -4315,7 +4728,6 @@
                 <w:sz w:val="24"/>
                 <w:szCs w:val="24"/>
               </w:rPr>
-              <w:lastRenderedPageBreak/>
               <w:t>Người thực hiện</w:t>
             </w:r>
           </w:p>
@@ -4401,6 +4813,7 @@
                 <w:sz w:val="24"/>
                 <w:szCs w:val="24"/>
               </w:rPr>
+              <w:lastRenderedPageBreak/>
               <w:t>Tìm được sách muốn xem thông tin</w:t>
             </w:r>
           </w:p>
@@ -4425,6 +4838,7 @@
                 <w:sz w:val="24"/>
                 <w:szCs w:val="24"/>
               </w:rPr>
+              <w:lastRenderedPageBreak/>
               <w:t xml:space="preserve">Tần suất </w:t>
             </w:r>
           </w:p>
@@ -5253,7 +5667,6 @@
           <w:sz w:val="24"/>
           <w:szCs w:val="24"/>
         </w:rPr>
-        <w:lastRenderedPageBreak/>
         <w:t>Bảo mật về thông tin tài khoản.</w:t>
       </w:r>
     </w:p>
@@ -5294,7 +5707,7 @@
 </file>
 
 <file path=word/endnotes.xml><?xml version="1.0" encoding="utf-8"?>
-<w:endnotes xmlns:wpc="http://schemas.microsoft.com/office/word/2010/wordprocessingCanvas" xmlns:cx="http://schemas.microsoft.com/office/drawing/2014/chartex" xmlns:cx1="http://schemas.microsoft.com/office/drawing/2015/9/8/chartex" xmlns:mc="http://schemas.openxmlformats.org/markup-compatibility/2006" xmlns:o="urn:schemas-microsoft-com:office:office" xmlns:r="http://schemas.openxmlformats.org/officeDocument/2006/relationships" xmlns:m="http://schemas.openxmlformats.org/officeDocument/2006/math" xmlns:v="urn:schemas-microsoft-com:vml" xmlns:wp14="http://schemas.microsoft.com/office/word/2010/wordprocessingDrawing" xmlns:wp="http://schemas.openxmlformats.org/drawingml/2006/wordprocessingDrawing" xmlns:w10="urn:schemas-microsoft-com:office:word" xmlns:w="http://schemas.openxmlformats.org/wordprocessingml/2006/main" xmlns:w14="http://schemas.microsoft.com/office/word/2010/wordml" xmlns:w15="http://schemas.microsoft.com/office/word/2012/wordml" xmlns:w16se="http://schemas.microsoft.com/office/word/2015/wordml/symex" xmlns:wpg="http://schemas.microsoft.com/office/word/2010/wordprocessingGroup" xmlns:wpi="http://schemas.microsoft.com/office/word/2010/wordprocessingInk" xmlns:wne="http://schemas.microsoft.com/office/word/2006/wordml" xmlns:wps="http://schemas.microsoft.com/office/word/2010/wordprocessingShape" mc:Ignorable="w14 w15 w16se wp14">
+<w:endnotes xmlns:wpc="http://schemas.microsoft.com/office/word/2010/wordprocessingCanvas" xmlns:mc="http://schemas.openxmlformats.org/markup-compatibility/2006" xmlns:o="urn:schemas-microsoft-com:office:office" xmlns:r="http://schemas.openxmlformats.org/officeDocument/2006/relationships" xmlns:m="http://schemas.openxmlformats.org/officeDocument/2006/math" xmlns:v="urn:schemas-microsoft-com:vml" xmlns:wp14="http://schemas.microsoft.com/office/word/2010/wordprocessingDrawing" xmlns:wp="http://schemas.openxmlformats.org/drawingml/2006/wordprocessingDrawing" xmlns:w10="urn:schemas-microsoft-com:office:word" xmlns:w="http://schemas.openxmlformats.org/wordprocessingml/2006/main" xmlns:w14="http://schemas.microsoft.com/office/word/2010/wordml" xmlns:w15="http://schemas.microsoft.com/office/word/2012/wordml" xmlns:wpg="http://schemas.microsoft.com/office/word/2010/wordprocessingGroup" xmlns:wpi="http://schemas.microsoft.com/office/word/2010/wordprocessingInk" xmlns:wne="http://schemas.microsoft.com/office/word/2006/wordml" xmlns:wps="http://schemas.microsoft.com/office/word/2010/wordprocessingShape" mc:Ignorable="w14 w15 wp14">
   <w:endnote w:type="separator" w:id="-1">
     <w:p>
       <w:pPr>
@@ -5319,7 +5732,7 @@
 </file>
 
 <file path=word/footer1.xml><?xml version="1.0" encoding="utf-8"?>
-<w:ftr xmlns:wpc="http://schemas.microsoft.com/office/word/2010/wordprocessingCanvas" xmlns:cx="http://schemas.microsoft.com/office/drawing/2014/chartex" xmlns:cx1="http://schemas.microsoft.com/office/drawing/2015/9/8/chartex" xmlns:mc="http://schemas.openxmlformats.org/markup-compatibility/2006" xmlns:o="urn:schemas-microsoft-com:office:office" xmlns:r="http://schemas.openxmlformats.org/officeDocument/2006/relationships" xmlns:m="http://schemas.openxmlformats.org/officeDocument/2006/math" xmlns:v="urn:schemas-microsoft-com:vml" xmlns:wp14="http://schemas.microsoft.com/office/word/2010/wordprocessingDrawing" xmlns:wp="http://schemas.openxmlformats.org/drawingml/2006/wordprocessingDrawing" xmlns:w10="urn:schemas-microsoft-com:office:word" xmlns:w="http://schemas.openxmlformats.org/wordprocessingml/2006/main" xmlns:w14="http://schemas.microsoft.com/office/word/2010/wordml" xmlns:w15="http://schemas.microsoft.com/office/word/2012/wordml" xmlns:w16se="http://schemas.microsoft.com/office/word/2015/wordml/symex" xmlns:wpg="http://schemas.microsoft.com/office/word/2010/wordprocessingGroup" xmlns:wpi="http://schemas.microsoft.com/office/word/2010/wordprocessingInk" xmlns:wne="http://schemas.microsoft.com/office/word/2006/wordml" xmlns:wps="http://schemas.microsoft.com/office/word/2010/wordprocessingShape" mc:Ignorable="w14 w15 w16se wp14">
+<w:ftr xmlns:wpc="http://schemas.microsoft.com/office/word/2010/wordprocessingCanvas" xmlns:mc="http://schemas.openxmlformats.org/markup-compatibility/2006" xmlns:o="urn:schemas-microsoft-com:office:office" xmlns:r="http://schemas.openxmlformats.org/officeDocument/2006/relationships" xmlns:m="http://schemas.openxmlformats.org/officeDocument/2006/math" xmlns:v="urn:schemas-microsoft-com:vml" xmlns:wp14="http://schemas.microsoft.com/office/word/2010/wordprocessingDrawing" xmlns:wp="http://schemas.openxmlformats.org/drawingml/2006/wordprocessingDrawing" xmlns:w10="urn:schemas-microsoft-com:office:word" xmlns:w="http://schemas.openxmlformats.org/wordprocessingml/2006/main" xmlns:w14="http://schemas.microsoft.com/office/word/2010/wordml" xmlns:w15="http://schemas.microsoft.com/office/word/2012/wordml" xmlns:wpg="http://schemas.microsoft.com/office/word/2010/wordprocessingGroup" xmlns:wpi="http://schemas.microsoft.com/office/word/2010/wordprocessingInk" xmlns:wne="http://schemas.microsoft.com/office/word/2006/wordml" xmlns:wps="http://schemas.microsoft.com/office/word/2010/wordprocessingShape" mc:Ignorable="w14 w15 wp14">
   <w:tbl>
     <w:tblPr>
       <w:tblW w:w="0" w:type="auto"/>
@@ -5451,7 +5864,7 @@
               <w:rStyle w:val="PageNumber"/>
               <w:noProof/>
             </w:rPr>
-            <w:t>2</w:t>
+            <w:t>9</w:t>
           </w:r>
           <w:r>
             <w:rPr>
@@ -5472,7 +5885,7 @@
 </file>
 
 <file path=word/footnotes.xml><?xml version="1.0" encoding="utf-8"?>
-<w:footnotes xmlns:wpc="http://schemas.microsoft.com/office/word/2010/wordprocessingCanvas" xmlns:cx="http://schemas.microsoft.com/office/drawing/2014/chartex" xmlns:cx1="http://schemas.microsoft.com/office/drawing/2015/9/8/chartex" xmlns:mc="http://schemas.openxmlformats.org/markup-compatibility/2006" xmlns:o="urn:schemas-microsoft-com:office:office" xmlns:r="http://schemas.openxmlformats.org/officeDocument/2006/relationships" xmlns:m="http://schemas.openxmlformats.org/officeDocument/2006/math" xmlns:v="urn:schemas-microsoft-com:vml" xmlns:wp14="http://schemas.microsoft.com/office/word/2010/wordprocessingDrawing" xmlns:wp="http://schemas.openxmlformats.org/drawingml/2006/wordprocessingDrawing" xmlns:w10="urn:schemas-microsoft-com:office:word" xmlns:w="http://schemas.openxmlformats.org/wordprocessingml/2006/main" xmlns:w14="http://schemas.microsoft.com/office/word/2010/wordml" xmlns:w15="http://schemas.microsoft.com/office/word/2012/wordml" xmlns:w16se="http://schemas.microsoft.com/office/word/2015/wordml/symex" xmlns:wpg="http://schemas.microsoft.com/office/word/2010/wordprocessingGroup" xmlns:wpi="http://schemas.microsoft.com/office/word/2010/wordprocessingInk" xmlns:wne="http://schemas.microsoft.com/office/word/2006/wordml" xmlns:wps="http://schemas.microsoft.com/office/word/2010/wordprocessingShape" mc:Ignorable="w14 w15 w16se wp14">
+<w:footnotes xmlns:wpc="http://schemas.microsoft.com/office/word/2010/wordprocessingCanvas" xmlns:mc="http://schemas.openxmlformats.org/markup-compatibility/2006" xmlns:o="urn:schemas-microsoft-com:office:office" xmlns:r="http://schemas.openxmlformats.org/officeDocument/2006/relationships" xmlns:m="http://schemas.openxmlformats.org/officeDocument/2006/math" xmlns:v="urn:schemas-microsoft-com:vml" xmlns:wp14="http://schemas.microsoft.com/office/word/2010/wordprocessingDrawing" xmlns:wp="http://schemas.openxmlformats.org/drawingml/2006/wordprocessingDrawing" xmlns:w10="urn:schemas-microsoft-com:office:word" xmlns:w="http://schemas.openxmlformats.org/wordprocessingml/2006/main" xmlns:w14="http://schemas.microsoft.com/office/word/2010/wordml" xmlns:w15="http://schemas.microsoft.com/office/word/2012/wordml" xmlns:wpg="http://schemas.microsoft.com/office/word/2010/wordprocessingGroup" xmlns:wpi="http://schemas.microsoft.com/office/word/2010/wordprocessingInk" xmlns:wne="http://schemas.microsoft.com/office/word/2006/wordml" xmlns:wps="http://schemas.microsoft.com/office/word/2010/wordprocessingShape" mc:Ignorable="w14 w15 wp14">
   <w:footnote w:type="separator" w:id="-1">
     <w:p>
       <w:pPr>
@@ -5497,7 +5910,7 @@
 </file>
 
 <file path=word/header1.xml><?xml version="1.0" encoding="utf-8"?>
-<w:hdr xmlns:wpc="http://schemas.microsoft.com/office/word/2010/wordprocessingCanvas" xmlns:cx="http://schemas.microsoft.com/office/drawing/2014/chartex" xmlns:cx1="http://schemas.microsoft.com/office/drawing/2015/9/8/chartex" xmlns:mc="http://schemas.openxmlformats.org/markup-compatibility/2006" xmlns:o="urn:schemas-microsoft-com:office:office" xmlns:r="http://schemas.openxmlformats.org/officeDocument/2006/relationships" xmlns:m="http://schemas.openxmlformats.org/officeDocument/2006/math" xmlns:v="urn:schemas-microsoft-com:vml" xmlns:wp14="http://schemas.microsoft.com/office/word/2010/wordprocessingDrawing" xmlns:wp="http://schemas.openxmlformats.org/drawingml/2006/wordprocessingDrawing" xmlns:w10="urn:schemas-microsoft-com:office:word" xmlns:w="http://schemas.openxmlformats.org/wordprocessingml/2006/main" xmlns:w14="http://schemas.microsoft.com/office/word/2010/wordml" xmlns:w15="http://schemas.microsoft.com/office/word/2012/wordml" xmlns:w16se="http://schemas.microsoft.com/office/word/2015/wordml/symex" xmlns:wpg="http://schemas.microsoft.com/office/word/2010/wordprocessingGroup" xmlns:wpi="http://schemas.microsoft.com/office/word/2010/wordprocessingInk" xmlns:wne="http://schemas.microsoft.com/office/word/2006/wordml" xmlns:wps="http://schemas.microsoft.com/office/word/2010/wordprocessingShape" mc:Ignorable="w14 w15 w16se wp14">
+<w:hdr xmlns:wpc="http://schemas.microsoft.com/office/word/2010/wordprocessingCanvas" xmlns:mc="http://schemas.openxmlformats.org/markup-compatibility/2006" xmlns:o="urn:schemas-microsoft-com:office:office" xmlns:r="http://schemas.openxmlformats.org/officeDocument/2006/relationships" xmlns:m="http://schemas.openxmlformats.org/officeDocument/2006/math" xmlns:v="urn:schemas-microsoft-com:vml" xmlns:wp14="http://schemas.microsoft.com/office/word/2010/wordprocessingDrawing" xmlns:wp="http://schemas.openxmlformats.org/drawingml/2006/wordprocessingDrawing" xmlns:w10="urn:schemas-microsoft-com:office:word" xmlns:w="http://schemas.openxmlformats.org/wordprocessingml/2006/main" xmlns:w14="http://schemas.microsoft.com/office/word/2010/wordml" xmlns:w15="http://schemas.microsoft.com/office/word/2012/wordml" xmlns:wpg="http://schemas.microsoft.com/office/word/2010/wordprocessingGroup" xmlns:wpi="http://schemas.microsoft.com/office/word/2010/wordprocessingInk" xmlns:wne="http://schemas.microsoft.com/office/word/2006/wordml" xmlns:wps="http://schemas.microsoft.com/office/word/2010/wordprocessingShape" mc:Ignorable="w14 w15 wp14">
   <w:p>
     <w:pPr>
       <w:rPr>
@@ -5556,7 +5969,7 @@
 </file>
 
 <file path=word/header2.xml><?xml version="1.0" encoding="utf-8"?>
-<w:hdr xmlns:wpc="http://schemas.microsoft.com/office/word/2010/wordprocessingCanvas" xmlns:cx="http://schemas.microsoft.com/office/drawing/2014/chartex" xmlns:cx1="http://schemas.microsoft.com/office/drawing/2015/9/8/chartex" xmlns:mc="http://schemas.openxmlformats.org/markup-compatibility/2006" xmlns:o="urn:schemas-microsoft-com:office:office" xmlns:r="http://schemas.openxmlformats.org/officeDocument/2006/relationships" xmlns:m="http://schemas.openxmlformats.org/officeDocument/2006/math" xmlns:v="urn:schemas-microsoft-com:vml" xmlns:wp14="http://schemas.microsoft.com/office/word/2010/wordprocessingDrawing" xmlns:wp="http://schemas.openxmlformats.org/drawingml/2006/wordprocessingDrawing" xmlns:w10="urn:schemas-microsoft-com:office:word" xmlns:w="http://schemas.openxmlformats.org/wordprocessingml/2006/main" xmlns:w14="http://schemas.microsoft.com/office/word/2010/wordml" xmlns:w15="http://schemas.microsoft.com/office/word/2012/wordml" xmlns:w16se="http://schemas.microsoft.com/office/word/2015/wordml/symex" xmlns:wpg="http://schemas.microsoft.com/office/word/2010/wordprocessingGroup" xmlns:wpi="http://schemas.microsoft.com/office/word/2010/wordprocessingInk" xmlns:wne="http://schemas.microsoft.com/office/word/2006/wordml" xmlns:wps="http://schemas.microsoft.com/office/word/2010/wordprocessingShape" mc:Ignorable="w14 w15 w16se wp14">
+<w:hdr xmlns:wpc="http://schemas.microsoft.com/office/word/2010/wordprocessingCanvas" xmlns:mc="http://schemas.openxmlformats.org/markup-compatibility/2006" xmlns:o="urn:schemas-microsoft-com:office:office" xmlns:r="http://schemas.openxmlformats.org/officeDocument/2006/relationships" xmlns:m="http://schemas.openxmlformats.org/officeDocument/2006/math" xmlns:v="urn:schemas-microsoft-com:vml" xmlns:wp14="http://schemas.microsoft.com/office/word/2010/wordprocessingDrawing" xmlns:wp="http://schemas.openxmlformats.org/drawingml/2006/wordprocessingDrawing" xmlns:w10="urn:schemas-microsoft-com:office:word" xmlns:w="http://schemas.openxmlformats.org/wordprocessingml/2006/main" xmlns:w14="http://schemas.microsoft.com/office/word/2010/wordml" xmlns:w15="http://schemas.microsoft.com/office/word/2012/wordml" xmlns:wpg="http://schemas.microsoft.com/office/word/2010/wordprocessingGroup" xmlns:wpi="http://schemas.microsoft.com/office/word/2010/wordprocessingInk" xmlns:wne="http://schemas.microsoft.com/office/word/2006/wordml" xmlns:wps="http://schemas.microsoft.com/office/word/2010/wordprocessingShape" mc:Ignorable="w14 w15 wp14">
   <w:tbl>
     <w:tblPr>
       <w:tblW w:w="0" w:type="auto"/>
@@ -5599,7 +6012,10 @@
             <w:ind w:right="68"/>
           </w:pPr>
           <w:r>
-            <w:t xml:space="preserve">  Version:           1.0</w:t>
+            <w:t xml:space="preserve">  Version:           3</w:t>
+          </w:r>
+          <w:r>
+            <w:t>.0</w:t>
           </w:r>
         </w:p>
       </w:tc>
@@ -5610,14 +6026,24 @@
           <w:tcW w:w="6379" w:type="dxa"/>
         </w:tcPr>
         <w:p>
-          <w:fldSimple w:instr=" TITLE  \* MERGEFORMAT ">
-            <w:r>
-              <w:t xml:space="preserve">Vision </w:t>
-            </w:r>
-            <w:r>
-              <w:t>Document</w:t>
-            </w:r>
-          </w:fldSimple>
+          <w:r>
+            <w:fldChar w:fldCharType="begin"/>
+          </w:r>
+          <w:r>
+            <w:instrText xml:space="preserve"> TITLE  \* MERGEFORMAT </w:instrText>
+          </w:r>
+          <w:r>
+            <w:fldChar w:fldCharType="separate"/>
+          </w:r>
+          <w:r>
+            <w:t xml:space="preserve">Vision </w:t>
+          </w:r>
+          <w:r>
+            <w:t>Document</w:t>
+          </w:r>
+          <w:r>
+            <w:fldChar w:fldCharType="end"/>
+          </w:r>
         </w:p>
       </w:tc>
       <w:tc>
@@ -5626,7 +6052,10 @@
         </w:tcPr>
         <w:p>
           <w:r>
-            <w:t xml:space="preserve">  Date:  &lt;dd/mmm/yy&gt;</w:t>
+            <w:t xml:space="preserve">  Date:  </w:t>
+          </w:r>
+          <w:r>
+            <w:t>22/03/2017</w:t>
           </w:r>
         </w:p>
       </w:tc>
@@ -5637,11 +6066,7 @@
           <w:tcW w:w="9558" w:type="dxa"/>
           <w:gridSpan w:val="2"/>
         </w:tcPr>
-        <w:p>
-          <w:r>
-            <w:t>&lt;document identifier&gt;</w:t>
-          </w:r>
-        </w:p>
+        <w:p/>
       </w:tc>
     </w:tr>
   </w:tbl>
@@ -5654,8 +6079,8 @@
 </file>
 
 <file path=word/numbering.xml><?xml version="1.0" encoding="utf-8"?>
-<w:numbering xmlns:wpc="http://schemas.microsoft.com/office/word/2010/wordprocessingCanvas" xmlns:cx="http://schemas.microsoft.com/office/drawing/2014/chartex" xmlns:cx1="http://schemas.microsoft.com/office/drawing/2015/9/8/chartex" xmlns:mc="http://schemas.openxmlformats.org/markup-compatibility/2006" xmlns:o="urn:schemas-microsoft-com:office:office" xmlns:r="http://schemas.openxmlformats.org/officeDocument/2006/relationships" xmlns:m="http://schemas.openxmlformats.org/officeDocument/2006/math" xmlns:v="urn:schemas-microsoft-com:vml" xmlns:wp14="http://schemas.microsoft.com/office/word/2010/wordprocessingDrawing" xmlns:wp="http://schemas.openxmlformats.org/drawingml/2006/wordprocessingDrawing" xmlns:w10="urn:schemas-microsoft-com:office:word" xmlns:w="http://schemas.openxmlformats.org/wordprocessingml/2006/main" xmlns:w14="http://schemas.microsoft.com/office/word/2010/wordml" xmlns:w15="http://schemas.microsoft.com/office/word/2012/wordml" xmlns:w16se="http://schemas.microsoft.com/office/word/2015/wordml/symex" xmlns:wpg="http://schemas.microsoft.com/office/word/2010/wordprocessingGroup" xmlns:wpi="http://schemas.microsoft.com/office/word/2010/wordprocessingInk" xmlns:wne="http://schemas.microsoft.com/office/word/2006/wordml" xmlns:wps="http://schemas.microsoft.com/office/word/2010/wordprocessingShape" mc:Ignorable="w14 w15 w16se wp14">
-  <w:abstractNum w:abstractNumId="0" w15:restartNumberingAfterBreak="0">
+<w:numbering xmlns:wpc="http://schemas.microsoft.com/office/word/2010/wordprocessingCanvas" xmlns:mc="http://schemas.openxmlformats.org/markup-compatibility/2006" xmlns:o="urn:schemas-microsoft-com:office:office" xmlns:r="http://schemas.openxmlformats.org/officeDocument/2006/relationships" xmlns:m="http://schemas.openxmlformats.org/officeDocument/2006/math" xmlns:v="urn:schemas-microsoft-com:vml" xmlns:wp14="http://schemas.microsoft.com/office/word/2010/wordprocessingDrawing" xmlns:wp="http://schemas.openxmlformats.org/drawingml/2006/wordprocessingDrawing" xmlns:w10="urn:schemas-microsoft-com:office:word" xmlns:w="http://schemas.openxmlformats.org/wordprocessingml/2006/main" xmlns:w14="http://schemas.microsoft.com/office/word/2010/wordml" xmlns:w15="http://schemas.microsoft.com/office/word/2012/wordml" xmlns:wpg="http://schemas.microsoft.com/office/word/2010/wordprocessingGroup" xmlns:wpi="http://schemas.microsoft.com/office/word/2010/wordprocessingInk" xmlns:wne="http://schemas.microsoft.com/office/word/2006/wordml" xmlns:wps="http://schemas.microsoft.com/office/word/2010/wordprocessingShape" mc:Ignorable="w14 w15 wp14">
+  <w:abstractNum w:abstractNumId="0">
     <w:nsid w:val="FFFFFFFB"/>
     <w:multiLevelType w:val="multilevel"/>
     <w:tmpl w:val="FFFFFFFF"/>
@@ -5732,7 +6157,7 @@
       <w:lvlJc w:val="left"/>
     </w:lvl>
   </w:abstractNum>
-  <w:abstractNum w:abstractNumId="1" w15:restartNumberingAfterBreak="0">
+  <w:abstractNum w:abstractNumId="1">
     <w:nsid w:val="FFFFFFFE"/>
     <w:multiLevelType w:val="singleLevel"/>
     <w:tmpl w:val="FFFFFFFF"/>
@@ -5742,7 +6167,7 @@
       <w:lvlJc w:val="left"/>
     </w:lvl>
   </w:abstractNum>
-  <w:abstractNum w:abstractNumId="2" w15:restartNumberingAfterBreak="0">
+  <w:abstractNum w:abstractNumId="2">
     <w:nsid w:val="00224753"/>
     <w:multiLevelType w:val="singleLevel"/>
     <w:tmpl w:val="04090001"/>
@@ -5762,7 +6187,119 @@
       </w:rPr>
     </w:lvl>
   </w:abstractNum>
-  <w:abstractNum w:abstractNumId="3" w15:restartNumberingAfterBreak="0">
+  <w:abstractNum w:abstractNumId="3">
+    <w:nsid w:val="00D814FC"/>
+    <w:multiLevelType w:val="hybridMultilevel"/>
+    <w:tmpl w:val="B6F8FC58"/>
+    <w:lvl w:ilvl="0" w:tplc="F74CDCEA">
+      <w:numFmt w:val="bullet"/>
+      <w:lvlText w:val="-"/>
+      <w:lvlJc w:val="left"/>
+      <w:pPr>
+        <w:ind w:left="720" w:hanging="360"/>
+      </w:pPr>
+      <w:rPr>
+        <w:rFonts w:ascii="Times New Roman" w:eastAsia="Times New Roman" w:hAnsi="Times New Roman" w:cs="Times New Roman" w:hint="default"/>
+      </w:rPr>
+    </w:lvl>
+    <w:lvl w:ilvl="1" w:tplc="04090003" w:tentative="1">
+      <w:start w:val="1"/>
+      <w:numFmt w:val="bullet"/>
+      <w:lvlText w:val="o"/>
+      <w:lvlJc w:val="left"/>
+      <w:pPr>
+        <w:ind w:left="1440" w:hanging="360"/>
+      </w:pPr>
+      <w:rPr>
+        <w:rFonts w:ascii="Courier New" w:hAnsi="Courier New" w:cs="Courier New" w:hint="default"/>
+      </w:rPr>
+    </w:lvl>
+    <w:lvl w:ilvl="2" w:tplc="04090005" w:tentative="1">
+      <w:start w:val="1"/>
+      <w:numFmt w:val="bullet"/>
+      <w:lvlText w:val=""/>
+      <w:lvlJc w:val="left"/>
+      <w:pPr>
+        <w:ind w:left="2160" w:hanging="360"/>
+      </w:pPr>
+      <w:rPr>
+        <w:rFonts w:ascii="Wingdings" w:hAnsi="Wingdings" w:hint="default"/>
+      </w:rPr>
+    </w:lvl>
+    <w:lvl w:ilvl="3" w:tplc="04090001" w:tentative="1">
+      <w:start w:val="1"/>
+      <w:numFmt w:val="bullet"/>
+      <w:lvlText w:val=""/>
+      <w:lvlJc w:val="left"/>
+      <w:pPr>
+        <w:ind w:left="2880" w:hanging="360"/>
+      </w:pPr>
+      <w:rPr>
+        <w:rFonts w:ascii="Symbol" w:hAnsi="Symbol" w:hint="default"/>
+      </w:rPr>
+    </w:lvl>
+    <w:lvl w:ilvl="4" w:tplc="04090003" w:tentative="1">
+      <w:start w:val="1"/>
+      <w:numFmt w:val="bullet"/>
+      <w:lvlText w:val="o"/>
+      <w:lvlJc w:val="left"/>
+      <w:pPr>
+        <w:ind w:left="3600" w:hanging="360"/>
+      </w:pPr>
+      <w:rPr>
+        <w:rFonts w:ascii="Courier New" w:hAnsi="Courier New" w:cs="Courier New" w:hint="default"/>
+      </w:rPr>
+    </w:lvl>
+    <w:lvl w:ilvl="5" w:tplc="04090005" w:tentative="1">
+      <w:start w:val="1"/>
+      <w:numFmt w:val="bullet"/>
+      <w:lvlText w:val=""/>
+      <w:lvlJc w:val="left"/>
+      <w:pPr>
+        <w:ind w:left="4320" w:hanging="360"/>
+      </w:pPr>
+      <w:rPr>
+        <w:rFonts w:ascii="Wingdings" w:hAnsi="Wingdings" w:hint="default"/>
+      </w:rPr>
+    </w:lvl>
+    <w:lvl w:ilvl="6" w:tplc="04090001" w:tentative="1">
+      <w:start w:val="1"/>
+      <w:numFmt w:val="bullet"/>
+      <w:lvlText w:val=""/>
+      <w:lvlJc w:val="left"/>
+      <w:pPr>
+        <w:ind w:left="5040" w:hanging="360"/>
+      </w:pPr>
+      <w:rPr>
+        <w:rFonts w:ascii="Symbol" w:hAnsi="Symbol" w:hint="default"/>
+      </w:rPr>
+    </w:lvl>
+    <w:lvl w:ilvl="7" w:tplc="04090003" w:tentative="1">
+      <w:start w:val="1"/>
+      <w:numFmt w:val="bullet"/>
+      <w:lvlText w:val="o"/>
+      <w:lvlJc w:val="left"/>
+      <w:pPr>
+        <w:ind w:left="5760" w:hanging="360"/>
+      </w:pPr>
+      <w:rPr>
+        <w:rFonts w:ascii="Courier New" w:hAnsi="Courier New" w:cs="Courier New" w:hint="default"/>
+      </w:rPr>
+    </w:lvl>
+    <w:lvl w:ilvl="8" w:tplc="04090005" w:tentative="1">
+      <w:start w:val="1"/>
+      <w:numFmt w:val="bullet"/>
+      <w:lvlText w:val=""/>
+      <w:lvlJc w:val="left"/>
+      <w:pPr>
+        <w:ind w:left="6480" w:hanging="360"/>
+      </w:pPr>
+      <w:rPr>
+        <w:rFonts w:ascii="Wingdings" w:hAnsi="Wingdings" w:hint="default"/>
+      </w:rPr>
+    </w:lvl>
+  </w:abstractNum>
+  <w:abstractNum w:abstractNumId="4">
     <w:nsid w:val="0381113C"/>
     <w:multiLevelType w:val="singleLevel"/>
     <w:tmpl w:val="04090001"/>
@@ -5782,7 +6319,7 @@
       </w:rPr>
     </w:lvl>
   </w:abstractNum>
-  <w:abstractNum w:abstractNumId="4" w15:restartNumberingAfterBreak="0">
+  <w:abstractNum w:abstractNumId="5">
     <w:nsid w:val="0A117094"/>
     <w:multiLevelType w:val="singleLevel"/>
     <w:tmpl w:val="04090001"/>
@@ -5802,7 +6339,7 @@
       </w:rPr>
     </w:lvl>
   </w:abstractNum>
-  <w:abstractNum w:abstractNumId="5" w15:restartNumberingAfterBreak="0">
+  <w:abstractNum w:abstractNumId="6">
     <w:nsid w:val="12515B09"/>
     <w:multiLevelType w:val="hybridMultilevel"/>
     <w:tmpl w:val="00D683E8"/>
@@ -5915,7 +6452,7 @@
       </w:rPr>
     </w:lvl>
   </w:abstractNum>
-  <w:abstractNum w:abstractNumId="6" w15:restartNumberingAfterBreak="0">
+  <w:abstractNum w:abstractNumId="7">
     <w:nsid w:val="17CB6DC4"/>
     <w:multiLevelType w:val="singleLevel"/>
     <w:tmpl w:val="04090001"/>
@@ -5935,7 +6472,120 @@
       </w:rPr>
     </w:lvl>
   </w:abstractNum>
-  <w:abstractNum w:abstractNumId="7" w15:restartNumberingAfterBreak="0">
+  <w:abstractNum w:abstractNumId="8">
+    <w:nsid w:val="1FEB30B9"/>
+    <w:multiLevelType w:val="hybridMultilevel"/>
+    <w:tmpl w:val="E89E92A8"/>
+    <w:lvl w:ilvl="0" w:tplc="04090001">
+      <w:start w:val="1"/>
+      <w:numFmt w:val="bullet"/>
+      <w:lvlText w:val=""/>
+      <w:lvlJc w:val="left"/>
+      <w:pPr>
+        <w:ind w:left="720" w:hanging="360"/>
+      </w:pPr>
+      <w:rPr>
+        <w:rFonts w:ascii="Symbol" w:hAnsi="Symbol" w:hint="default"/>
+      </w:rPr>
+    </w:lvl>
+    <w:lvl w:ilvl="1" w:tplc="04090003" w:tentative="1">
+      <w:start w:val="1"/>
+      <w:numFmt w:val="bullet"/>
+      <w:lvlText w:val="o"/>
+      <w:lvlJc w:val="left"/>
+      <w:pPr>
+        <w:ind w:left="1440" w:hanging="360"/>
+      </w:pPr>
+      <w:rPr>
+        <w:rFonts w:ascii="Courier New" w:hAnsi="Courier New" w:cs="Courier New" w:hint="default"/>
+      </w:rPr>
+    </w:lvl>
+    <w:lvl w:ilvl="2" w:tplc="04090005" w:tentative="1">
+      <w:start w:val="1"/>
+      <w:numFmt w:val="bullet"/>
+      <w:lvlText w:val=""/>
+      <w:lvlJc w:val="left"/>
+      <w:pPr>
+        <w:ind w:left="2160" w:hanging="360"/>
+      </w:pPr>
+      <w:rPr>
+        <w:rFonts w:ascii="Wingdings" w:hAnsi="Wingdings" w:hint="default"/>
+      </w:rPr>
+    </w:lvl>
+    <w:lvl w:ilvl="3" w:tplc="04090001" w:tentative="1">
+      <w:start w:val="1"/>
+      <w:numFmt w:val="bullet"/>
+      <w:lvlText w:val=""/>
+      <w:lvlJc w:val="left"/>
+      <w:pPr>
+        <w:ind w:left="2880" w:hanging="360"/>
+      </w:pPr>
+      <w:rPr>
+        <w:rFonts w:ascii="Symbol" w:hAnsi="Symbol" w:hint="default"/>
+      </w:rPr>
+    </w:lvl>
+    <w:lvl w:ilvl="4" w:tplc="04090003" w:tentative="1">
+      <w:start w:val="1"/>
+      <w:numFmt w:val="bullet"/>
+      <w:lvlText w:val="o"/>
+      <w:lvlJc w:val="left"/>
+      <w:pPr>
+        <w:ind w:left="3600" w:hanging="360"/>
+      </w:pPr>
+      <w:rPr>
+        <w:rFonts w:ascii="Courier New" w:hAnsi="Courier New" w:cs="Courier New" w:hint="default"/>
+      </w:rPr>
+    </w:lvl>
+    <w:lvl w:ilvl="5" w:tplc="04090005" w:tentative="1">
+      <w:start w:val="1"/>
+      <w:numFmt w:val="bullet"/>
+      <w:lvlText w:val=""/>
+      <w:lvlJc w:val="left"/>
+      <w:pPr>
+        <w:ind w:left="4320" w:hanging="360"/>
+      </w:pPr>
+      <w:rPr>
+        <w:rFonts w:ascii="Wingdings" w:hAnsi="Wingdings" w:hint="default"/>
+      </w:rPr>
+    </w:lvl>
+    <w:lvl w:ilvl="6" w:tplc="04090001" w:tentative="1">
+      <w:start w:val="1"/>
+      <w:numFmt w:val="bullet"/>
+      <w:lvlText w:val=""/>
+      <w:lvlJc w:val="left"/>
+      <w:pPr>
+        <w:ind w:left="5040" w:hanging="360"/>
+      </w:pPr>
+      <w:rPr>
+        <w:rFonts w:ascii="Symbol" w:hAnsi="Symbol" w:hint="default"/>
+      </w:rPr>
+    </w:lvl>
+    <w:lvl w:ilvl="7" w:tplc="04090003" w:tentative="1">
+      <w:start w:val="1"/>
+      <w:numFmt w:val="bullet"/>
+      <w:lvlText w:val="o"/>
+      <w:lvlJc w:val="left"/>
+      <w:pPr>
+        <w:ind w:left="5760" w:hanging="360"/>
+      </w:pPr>
+      <w:rPr>
+        <w:rFonts w:ascii="Courier New" w:hAnsi="Courier New" w:cs="Courier New" w:hint="default"/>
+      </w:rPr>
+    </w:lvl>
+    <w:lvl w:ilvl="8" w:tplc="04090005" w:tentative="1">
+      <w:start w:val="1"/>
+      <w:numFmt w:val="bullet"/>
+      <w:lvlText w:val=""/>
+      <w:lvlJc w:val="left"/>
+      <w:pPr>
+        <w:ind w:left="6480" w:hanging="360"/>
+      </w:pPr>
+      <w:rPr>
+        <w:rFonts w:ascii="Wingdings" w:hAnsi="Wingdings" w:hint="default"/>
+      </w:rPr>
+    </w:lvl>
+  </w:abstractNum>
+  <w:abstractNum w:abstractNumId="9">
     <w:nsid w:val="22443AC4"/>
     <w:multiLevelType w:val="singleLevel"/>
     <w:tmpl w:val="04090001"/>
@@ -5955,7 +6605,7 @@
       </w:rPr>
     </w:lvl>
   </w:abstractNum>
-  <w:abstractNum w:abstractNumId="8" w15:restartNumberingAfterBreak="0">
+  <w:abstractNum w:abstractNumId="10">
     <w:nsid w:val="2367674E"/>
     <w:multiLevelType w:val="singleLevel"/>
     <w:tmpl w:val="04090001"/>
@@ -5975,7 +6625,7 @@
       </w:rPr>
     </w:lvl>
   </w:abstractNum>
-  <w:abstractNum w:abstractNumId="9" w15:restartNumberingAfterBreak="0">
+  <w:abstractNum w:abstractNumId="11">
     <w:nsid w:val="25B671FF"/>
     <w:multiLevelType w:val="singleLevel"/>
     <w:tmpl w:val="04090001"/>
@@ -5995,7 +6645,7 @@
       </w:rPr>
     </w:lvl>
   </w:abstractNum>
-  <w:abstractNum w:abstractNumId="10" w15:restartNumberingAfterBreak="0">
+  <w:abstractNum w:abstractNumId="12">
     <w:nsid w:val="27DF5824"/>
     <w:multiLevelType w:val="singleLevel"/>
     <w:tmpl w:val="04090001"/>
@@ -6015,7 +6665,7 @@
       </w:rPr>
     </w:lvl>
   </w:abstractNum>
-  <w:abstractNum w:abstractNumId="11" w15:restartNumberingAfterBreak="0">
+  <w:abstractNum w:abstractNumId="13">
     <w:nsid w:val="2D4B634E"/>
     <w:multiLevelType w:val="singleLevel"/>
     <w:tmpl w:val="04090001"/>
@@ -6035,7 +6685,7 @@
       </w:rPr>
     </w:lvl>
   </w:abstractNum>
-  <w:abstractNum w:abstractNumId="12" w15:restartNumberingAfterBreak="0">
+  <w:abstractNum w:abstractNumId="14">
     <w:nsid w:val="31DD2C45"/>
     <w:multiLevelType w:val="singleLevel"/>
     <w:tmpl w:val="04090001"/>
@@ -6055,7 +6705,7 @@
       </w:rPr>
     </w:lvl>
   </w:abstractNum>
-  <w:abstractNum w:abstractNumId="13" w15:restartNumberingAfterBreak="0">
+  <w:abstractNum w:abstractNumId="15">
     <w:nsid w:val="32982B51"/>
     <w:multiLevelType w:val="singleLevel"/>
     <w:tmpl w:val="04090001"/>
@@ -6075,7 +6725,7 @@
       </w:rPr>
     </w:lvl>
   </w:abstractNum>
-  <w:abstractNum w:abstractNumId="14" w15:restartNumberingAfterBreak="0">
+  <w:abstractNum w:abstractNumId="16">
     <w:nsid w:val="3375481C"/>
     <w:multiLevelType w:val="singleLevel"/>
     <w:tmpl w:val="E6747DA6"/>
@@ -6095,7 +6745,7 @@
       </w:rPr>
     </w:lvl>
   </w:abstractNum>
-  <w:abstractNum w:abstractNumId="15" w15:restartNumberingAfterBreak="0">
+  <w:abstractNum w:abstractNumId="17">
     <w:nsid w:val="369D5471"/>
     <w:multiLevelType w:val="singleLevel"/>
     <w:tmpl w:val="04090001"/>
@@ -6115,7 +6765,7 @@
       </w:rPr>
     </w:lvl>
   </w:abstractNum>
-  <w:abstractNum w:abstractNumId="16" w15:restartNumberingAfterBreak="0">
+  <w:abstractNum w:abstractNumId="18">
     <w:nsid w:val="398C0069"/>
     <w:multiLevelType w:val="hybridMultilevel"/>
     <w:tmpl w:val="28E8AA08"/>
@@ -6254,7 +6904,7 @@
       </w:rPr>
     </w:lvl>
   </w:abstractNum>
-  <w:abstractNum w:abstractNumId="17" w15:restartNumberingAfterBreak="0">
+  <w:abstractNum w:abstractNumId="19">
     <w:nsid w:val="400835E7"/>
     <w:multiLevelType w:val="hybridMultilevel"/>
     <w:tmpl w:val="4A16B27A"/>
@@ -6367,7 +7017,7 @@
       </w:rPr>
     </w:lvl>
   </w:abstractNum>
-  <w:abstractNum w:abstractNumId="18" w15:restartNumberingAfterBreak="0">
+  <w:abstractNum w:abstractNumId="20">
     <w:nsid w:val="42B97F7B"/>
     <w:multiLevelType w:val="singleLevel"/>
     <w:tmpl w:val="04090001"/>
@@ -6387,7 +7037,7 @@
       </w:rPr>
     </w:lvl>
   </w:abstractNum>
-  <w:abstractNum w:abstractNumId="19" w15:restartNumberingAfterBreak="0">
+  <w:abstractNum w:abstractNumId="21">
     <w:nsid w:val="497B3B3A"/>
     <w:multiLevelType w:val="hybridMultilevel"/>
     <w:tmpl w:val="B2DC35B6"/>
@@ -6500,7 +7150,7 @@
       </w:rPr>
     </w:lvl>
   </w:abstractNum>
-  <w:abstractNum w:abstractNumId="20" w15:restartNumberingAfterBreak="0">
+  <w:abstractNum w:abstractNumId="22">
     <w:nsid w:val="49E170D0"/>
     <w:multiLevelType w:val="singleLevel"/>
     <w:tmpl w:val="04090001"/>
@@ -6520,7 +7170,7 @@
       </w:rPr>
     </w:lvl>
   </w:abstractNum>
-  <w:abstractNum w:abstractNumId="21" w15:restartNumberingAfterBreak="0">
+  <w:abstractNum w:abstractNumId="23">
     <w:nsid w:val="4B733116"/>
     <w:multiLevelType w:val="hybridMultilevel"/>
     <w:tmpl w:val="359C0F30"/>
@@ -6632,7 +7282,7 @@
       </w:rPr>
     </w:lvl>
   </w:abstractNum>
-  <w:abstractNum w:abstractNumId="22" w15:restartNumberingAfterBreak="0">
+  <w:abstractNum w:abstractNumId="24">
     <w:nsid w:val="4F64732B"/>
     <w:multiLevelType w:val="singleLevel"/>
     <w:tmpl w:val="04090001"/>
@@ -6652,7 +7302,7 @@
       </w:rPr>
     </w:lvl>
   </w:abstractNum>
-  <w:abstractNum w:abstractNumId="23" w15:restartNumberingAfterBreak="0">
+  <w:abstractNum w:abstractNumId="25">
     <w:nsid w:val="52DF734E"/>
     <w:multiLevelType w:val="singleLevel"/>
     <w:tmpl w:val="04090001"/>
@@ -6672,7 +7322,7 @@
       </w:rPr>
     </w:lvl>
   </w:abstractNum>
-  <w:abstractNum w:abstractNumId="24" w15:restartNumberingAfterBreak="0">
+  <w:abstractNum w:abstractNumId="26">
     <w:nsid w:val="534A1587"/>
     <w:multiLevelType w:val="hybridMultilevel"/>
     <w:tmpl w:val="419C7E54"/>
@@ -6785,7 +7435,7 @@
       </w:rPr>
     </w:lvl>
   </w:abstractNum>
-  <w:abstractNum w:abstractNumId="25" w15:restartNumberingAfterBreak="0">
+  <w:abstractNum w:abstractNumId="27">
     <w:nsid w:val="5723153D"/>
     <w:multiLevelType w:val="hybridMultilevel"/>
     <w:tmpl w:val="13528E8E"/>
@@ -6871,7 +7521,7 @@
       </w:pPr>
     </w:lvl>
   </w:abstractNum>
-  <w:abstractNum w:abstractNumId="26" w15:restartNumberingAfterBreak="0">
+  <w:abstractNum w:abstractNumId="28">
     <w:nsid w:val="59F314B7"/>
     <w:multiLevelType w:val="singleLevel"/>
     <w:tmpl w:val="04090001"/>
@@ -6891,7 +7541,7 @@
       </w:rPr>
     </w:lvl>
   </w:abstractNum>
-  <w:abstractNum w:abstractNumId="27" w15:restartNumberingAfterBreak="0">
+  <w:abstractNum w:abstractNumId="29">
     <w:nsid w:val="5CC002E5"/>
     <w:multiLevelType w:val="hybridMultilevel"/>
     <w:tmpl w:val="95543B90"/>
@@ -7004,7 +7654,7 @@
       </w:rPr>
     </w:lvl>
   </w:abstractNum>
-  <w:abstractNum w:abstractNumId="28" w15:restartNumberingAfterBreak="0">
+  <w:abstractNum w:abstractNumId="30">
     <w:nsid w:val="647235F1"/>
     <w:multiLevelType w:val="singleLevel"/>
     <w:tmpl w:val="04090001"/>
@@ -7024,7 +7674,7 @@
       </w:rPr>
     </w:lvl>
   </w:abstractNum>
-  <w:abstractNum w:abstractNumId="29" w15:restartNumberingAfterBreak="0">
+  <w:abstractNum w:abstractNumId="31">
     <w:nsid w:val="6D2F7D46"/>
     <w:multiLevelType w:val="singleLevel"/>
     <w:tmpl w:val="04090001"/>
@@ -7044,7 +7694,7 @@
       </w:rPr>
     </w:lvl>
   </w:abstractNum>
-  <w:abstractNum w:abstractNumId="30" w15:restartNumberingAfterBreak="0">
+  <w:abstractNum w:abstractNumId="32">
     <w:nsid w:val="71F21F2A"/>
     <w:multiLevelType w:val="singleLevel"/>
     <w:tmpl w:val="04090001"/>
@@ -7064,7 +7714,7 @@
       </w:rPr>
     </w:lvl>
   </w:abstractNum>
-  <w:abstractNum w:abstractNumId="31" w15:restartNumberingAfterBreak="0">
+  <w:abstractNum w:abstractNumId="33">
     <w:nsid w:val="72630186"/>
     <w:multiLevelType w:val="hybridMultilevel"/>
     <w:tmpl w:val="13528E8E"/>
@@ -7150,7 +7800,7 @@
       </w:pPr>
     </w:lvl>
   </w:abstractNum>
-  <w:abstractNum w:abstractNumId="32" w15:restartNumberingAfterBreak="0">
+  <w:abstractNum w:abstractNumId="34">
     <w:nsid w:val="743601FB"/>
     <w:multiLevelType w:val="singleLevel"/>
     <w:tmpl w:val="04090001"/>
@@ -7170,7 +7820,7 @@
       </w:rPr>
     </w:lvl>
   </w:abstractNum>
-  <w:abstractNum w:abstractNumId="33" w15:restartNumberingAfterBreak="0">
+  <w:abstractNum w:abstractNumId="35">
     <w:nsid w:val="756150CA"/>
     <w:multiLevelType w:val="singleLevel"/>
     <w:tmpl w:val="04090001"/>
@@ -7190,7 +7840,7 @@
       </w:rPr>
     </w:lvl>
   </w:abstractNum>
-  <w:abstractNum w:abstractNumId="34" w15:restartNumberingAfterBreak="0">
+  <w:abstractNum w:abstractNumId="36">
     <w:nsid w:val="7BE434D7"/>
     <w:multiLevelType w:val="singleLevel"/>
     <w:tmpl w:val="04090001"/>
@@ -7210,7 +7860,7 @@
       </w:rPr>
     </w:lvl>
   </w:abstractNum>
-  <w:abstractNum w:abstractNumId="35" w15:restartNumberingAfterBreak="0">
+  <w:abstractNum w:abstractNumId="37">
     <w:nsid w:val="7C9362FF"/>
     <w:multiLevelType w:val="hybridMultilevel"/>
     <w:tmpl w:val="23B07F92"/>
@@ -7372,19 +8022,19 @@
     </w:lvlOverride>
   </w:num>
   <w:num w:numId="3">
-    <w:abstractNumId w:val="3"/>
+    <w:abstractNumId w:val="4"/>
   </w:num>
   <w:num w:numId="4">
-    <w:abstractNumId w:val="14"/>
+    <w:abstractNumId w:val="16"/>
   </w:num>
   <w:num w:numId="5">
-    <w:abstractNumId w:val="34"/>
+    <w:abstractNumId w:val="36"/>
   </w:num>
   <w:num w:numId="6">
-    <w:abstractNumId w:val="23"/>
+    <w:abstractNumId w:val="25"/>
   </w:num>
   <w:num w:numId="7">
-    <w:abstractNumId w:val="22"/>
+    <w:abstractNumId w:val="24"/>
   </w:num>
   <w:num w:numId="8">
     <w:abstractNumId w:val="1"/>
@@ -7407,94 +8057,100 @@
     <w:abstractNumId w:val="2"/>
   </w:num>
   <w:num w:numId="10">
+    <w:abstractNumId w:val="35"/>
+  </w:num>
+  <w:num w:numId="11">
+    <w:abstractNumId w:val="5"/>
+  </w:num>
+  <w:num w:numId="12">
+    <w:abstractNumId w:val="17"/>
+  </w:num>
+  <w:num w:numId="13">
+    <w:abstractNumId w:val="15"/>
+  </w:num>
+  <w:num w:numId="14">
+    <w:abstractNumId w:val="34"/>
+  </w:num>
+  <w:num w:numId="15">
+    <w:abstractNumId w:val="14"/>
+  </w:num>
+  <w:num w:numId="16">
+    <w:abstractNumId w:val="7"/>
+  </w:num>
+  <w:num w:numId="17">
+    <w:abstractNumId w:val="32"/>
+  </w:num>
+  <w:num w:numId="18">
+    <w:abstractNumId w:val="22"/>
+  </w:num>
+  <w:num w:numId="19">
+    <w:abstractNumId w:val="9"/>
+  </w:num>
+  <w:num w:numId="20">
+    <w:abstractNumId w:val="20"/>
+  </w:num>
+  <w:num w:numId="21">
+    <w:abstractNumId w:val="13"/>
+  </w:num>
+  <w:num w:numId="22">
+    <w:abstractNumId w:val="31"/>
+  </w:num>
+  <w:num w:numId="23">
+    <w:abstractNumId w:val="12"/>
+  </w:num>
+  <w:num w:numId="24">
+    <w:abstractNumId w:val="11"/>
+  </w:num>
+  <w:num w:numId="25">
+    <w:abstractNumId w:val="10"/>
+  </w:num>
+  <w:num w:numId="26">
+    <w:abstractNumId w:val="28"/>
+  </w:num>
+  <w:num w:numId="27">
+    <w:abstractNumId w:val="30"/>
+  </w:num>
+  <w:num w:numId="28">
+    <w:abstractNumId w:val="37"/>
+  </w:num>
+  <w:num w:numId="29">
+    <w:abstractNumId w:val="18"/>
+  </w:num>
+  <w:num w:numId="30">
+    <w:abstractNumId w:val="21"/>
+  </w:num>
+  <w:num w:numId="31">
+    <w:abstractNumId w:val="26"/>
+  </w:num>
+  <w:num w:numId="32">
+    <w:abstractNumId w:val="23"/>
+  </w:num>
+  <w:num w:numId="33">
+    <w:abstractNumId w:val="6"/>
+  </w:num>
+  <w:num w:numId="34">
+    <w:abstractNumId w:val="27"/>
+  </w:num>
+  <w:num w:numId="35">
     <w:abstractNumId w:val="33"/>
   </w:num>
-  <w:num w:numId="11">
-    <w:abstractNumId w:val="4"/>
+  <w:num w:numId="36">
+    <w:abstractNumId w:val="19"/>
   </w:num>
-  <w:num w:numId="12">
-    <w:abstractNumId w:val="15"/>
-  </w:num>
-  <w:num w:numId="13">
-    <w:abstractNumId w:val="13"/>
-  </w:num>
-  <w:num w:numId="14">
-    <w:abstractNumId w:val="32"/>
-  </w:num>
-  <w:num w:numId="15">
-    <w:abstractNumId w:val="12"/>
-  </w:num>
-  <w:num w:numId="16">
-    <w:abstractNumId w:val="6"/>
-  </w:num>
-  <w:num w:numId="17">
-    <w:abstractNumId w:val="30"/>
-  </w:num>
-  <w:num w:numId="18">
-    <w:abstractNumId w:val="20"/>
-  </w:num>
-  <w:num w:numId="19">
-    <w:abstractNumId w:val="7"/>
-  </w:num>
-  <w:num w:numId="20">
-    <w:abstractNumId w:val="18"/>
-  </w:num>
-  <w:num w:numId="21">
-    <w:abstractNumId w:val="11"/>
-  </w:num>
-  <w:num w:numId="22">
+  <w:num w:numId="37">
     <w:abstractNumId w:val="29"/>
   </w:num>
-  <w:num w:numId="23">
-    <w:abstractNumId w:val="10"/>
+  <w:num w:numId="38">
+    <w:abstractNumId w:val="3"/>
   </w:num>
-  <w:num w:numId="24">
-    <w:abstractNumId w:val="9"/>
-  </w:num>
-  <w:num w:numId="25">
+  <w:num w:numId="39">
     <w:abstractNumId w:val="8"/>
-  </w:num>
-  <w:num w:numId="26">
-    <w:abstractNumId w:val="26"/>
-  </w:num>
-  <w:num w:numId="27">
-    <w:abstractNumId w:val="28"/>
-  </w:num>
-  <w:num w:numId="28">
-    <w:abstractNumId w:val="35"/>
-  </w:num>
-  <w:num w:numId="29">
-    <w:abstractNumId w:val="16"/>
-  </w:num>
-  <w:num w:numId="30">
-    <w:abstractNumId w:val="19"/>
-  </w:num>
-  <w:num w:numId="31">
-    <w:abstractNumId w:val="24"/>
-  </w:num>
-  <w:num w:numId="32">
-    <w:abstractNumId w:val="21"/>
-  </w:num>
-  <w:num w:numId="33">
-    <w:abstractNumId w:val="5"/>
-  </w:num>
-  <w:num w:numId="34">
-    <w:abstractNumId w:val="25"/>
-  </w:num>
-  <w:num w:numId="35">
-    <w:abstractNumId w:val="31"/>
-  </w:num>
-  <w:num w:numId="36">
-    <w:abstractNumId w:val="17"/>
-  </w:num>
-  <w:num w:numId="37">
-    <w:abstractNumId w:val="27"/>
   </w:num>
 </w:numbering>
 </file>
 
 <file path=word/styles.xml><?xml version="1.0" encoding="utf-8"?>
-<w:styles xmlns:mc="http://schemas.openxmlformats.org/markup-compatibility/2006" xmlns:r="http://schemas.openxmlformats.org/officeDocument/2006/relationships" xmlns:w="http://schemas.openxmlformats.org/wordprocessingml/2006/main" xmlns:w14="http://schemas.microsoft.com/office/word/2010/wordml" xmlns:w15="http://schemas.microsoft.com/office/word/2012/wordml" xmlns:w16se="http://schemas.microsoft.com/office/word/2015/wordml/symex" mc:Ignorable="w14 w15 w16se">
+<w:styles xmlns:mc="http://schemas.openxmlformats.org/markup-compatibility/2006" xmlns:r="http://schemas.openxmlformats.org/officeDocument/2006/relationships" xmlns:w="http://schemas.openxmlformats.org/wordprocessingml/2006/main" xmlns:w14="http://schemas.microsoft.com/office/word/2010/wordml" xmlns:w15="http://schemas.microsoft.com/office/word/2012/wordml" mc:Ignorable="w14 w15">
   <w:docDefaults>
     <w:rPrDefault>
       <w:rPr>
@@ -8533,6 +9189,7 @@
       <w:lang w:val="en-US" w:eastAsia="en-US"/>
     </w:rPr>
     <w:tblPr>
+      <w:tblInd w:w="0" w:type="dxa"/>
       <w:tblBorders>
         <w:top w:val="single" w:sz="4" w:space="0" w:color="auto"/>
         <w:left w:val="single" w:sz="4" w:space="0" w:color="auto"/>
@@ -8541,6 +9198,12 @@
         <w:insideH w:val="single" w:sz="4" w:space="0" w:color="auto"/>
         <w:insideV w:val="single" w:sz="4" w:space="0" w:color="auto"/>
       </w:tblBorders>
+      <w:tblCellMar>
+        <w:top w:w="0" w:type="dxa"/>
+        <w:left w:w="108" w:type="dxa"/>
+        <w:bottom w:w="0" w:type="dxa"/>
+        <w:right w:w="108" w:type="dxa"/>
+      </w:tblCellMar>
     </w:tblPr>
   </w:style>
 </w:styles>

</xml_diff>